<commit_message>
docs(planes): Corrige Control de Configuración de PGC
</commit_message>
<xml_diff>
--- a/03 DOCUMENTOS/PLANES/PGC-022.docx
+++ b/03 DOCUMENTOS/PLANES/PGC-022.docx
@@ -1,6 +1,6 @@
 
 <file path=word/document.xml><?xml version="1.0" encoding="utf-8"?>
-<w:document xmlns:wpc="http://schemas.microsoft.com/office/word/2010/wordprocessingCanvas" xmlns:cx="http://schemas.microsoft.com/office/drawing/2014/chartex" xmlns:cx1="http://schemas.microsoft.com/office/drawing/2015/9/8/chartex" xmlns:cx2="http://schemas.microsoft.com/office/drawing/2015/10/21/chartex" xmlns:cx3="http://schemas.microsoft.com/office/drawing/2016/5/9/chartex" xmlns:cx4="http://schemas.microsoft.com/office/drawing/2016/5/10/chartex" xmlns:cx5="http://schemas.microsoft.com/office/drawing/2016/5/11/chartex" xmlns:cx6="http://schemas.microsoft.com/office/drawing/2016/5/12/chartex" xmlns:cx7="http://schemas.microsoft.com/office/drawing/2016/5/13/chartex" xmlns:cx8="http://schemas.microsoft.com/office/drawing/2016/5/14/chartex" xmlns:mc="http://schemas.openxmlformats.org/markup-compatibility/2006" xmlns:aink="http://schemas.microsoft.com/office/drawing/2016/ink" xmlns:am3d="http://schemas.microsoft.com/office/drawing/2017/model3d" xmlns:o="urn:schemas-microsoft-com:office:office" xmlns:oel="http://schemas.microsoft.com/office/2019/extlst" xmlns:r="http://schemas.openxmlformats.org/officeDocument/2006/relationships" xmlns:m="http://schemas.openxmlformats.org/officeDocument/2006/math" xmlns:v="urn:schemas-microsoft-com:vml" xmlns:wp14="http://schemas.microsoft.com/office/word/2010/wordprocessingDrawing" xmlns:wp="http://schemas.openxmlformats.org/drawingml/2006/wordprocessingDrawing" xmlns:w10="urn:schemas-microsoft-com:office:word" xmlns:w="http://schemas.openxmlformats.org/wordprocessingml/2006/main" xmlns:w14="http://schemas.microsoft.com/office/word/2010/wordml" xmlns:w15="http://schemas.microsoft.com/office/word/2012/wordml" xmlns:w16cex="http://schemas.microsoft.com/office/word/2018/wordml/cex" xmlns:w16cid="http://schemas.microsoft.com/office/word/2016/wordml/cid" xmlns:w16="http://schemas.microsoft.com/office/word/2018/wordml" xmlns:w16sdtdh="http://schemas.microsoft.com/office/word/2020/wordml/sdtdatahash" xmlns:w16se="http://schemas.microsoft.com/office/word/2015/wordml/symex" xmlns:wpg="http://schemas.microsoft.com/office/word/2010/wordprocessingGroup" xmlns:wpi="http://schemas.microsoft.com/office/word/2010/wordprocessingInk" xmlns:wne="http://schemas.microsoft.com/office/word/2006/wordml" xmlns:wps="http://schemas.microsoft.com/office/word/2010/wordprocessingShape" mc:Ignorable="w14 w15 w16se w16cid w16 w16cex w16sdtdh wp14">
+<w:document xmlns:wpc="http://schemas.microsoft.com/office/word/2010/wordprocessingCanvas" xmlns:cx="http://schemas.microsoft.com/office/drawing/2014/chartex" xmlns:cx1="http://schemas.microsoft.com/office/drawing/2015/9/8/chartex" xmlns:cx2="http://schemas.microsoft.com/office/drawing/2015/10/21/chartex" xmlns:cx3="http://schemas.microsoft.com/office/drawing/2016/5/9/chartex" xmlns:cx4="http://schemas.microsoft.com/office/drawing/2016/5/10/chartex" xmlns:cx5="http://schemas.microsoft.com/office/drawing/2016/5/11/chartex" xmlns:cx6="http://schemas.microsoft.com/office/drawing/2016/5/12/chartex" xmlns:cx7="http://schemas.microsoft.com/office/drawing/2016/5/13/chartex" xmlns:cx8="http://schemas.microsoft.com/office/drawing/2016/5/14/chartex" xmlns:mc="http://schemas.openxmlformats.org/markup-compatibility/2006" xmlns:aink="http://schemas.microsoft.com/office/drawing/2016/ink" xmlns:am3d="http://schemas.microsoft.com/office/drawing/2017/model3d" xmlns:o="urn:schemas-microsoft-com:office:office" xmlns:r="http://schemas.openxmlformats.org/officeDocument/2006/relationships" xmlns:m="http://schemas.openxmlformats.org/officeDocument/2006/math" xmlns:v="urn:schemas-microsoft-com:vml" xmlns:wp14="http://schemas.microsoft.com/office/word/2010/wordprocessingDrawing" xmlns:wp="http://schemas.openxmlformats.org/drawingml/2006/wordprocessingDrawing" xmlns:w10="urn:schemas-microsoft-com:office:word" xmlns:w="http://schemas.openxmlformats.org/wordprocessingml/2006/main" xmlns:w14="http://schemas.microsoft.com/office/word/2010/wordml" xmlns:w15="http://schemas.microsoft.com/office/word/2012/wordml" xmlns:w16cex="http://schemas.microsoft.com/office/word/2018/wordml/cex" xmlns:w16cid="http://schemas.microsoft.com/office/word/2016/wordml/cid" xmlns:w16="http://schemas.microsoft.com/office/word/2018/wordml" xmlns:w16sdtdh="http://schemas.microsoft.com/office/word/2020/wordml/sdtdatahash" xmlns:w16se="http://schemas.microsoft.com/office/word/2015/wordml/symex" xmlns:wpg="http://schemas.microsoft.com/office/word/2010/wordprocessingGroup" xmlns:wpi="http://schemas.microsoft.com/office/word/2010/wordprocessingInk" xmlns:wne="http://schemas.microsoft.com/office/word/2006/wordml" xmlns:wps="http://schemas.microsoft.com/office/word/2010/wordprocessingShape" mc:Ignorable="w14 w15 w16se w16cid w16 w16cex w16sdtdh wp14">
   <w:body>
     <w:p>
       <w:pPr>
@@ -55,7 +55,6 @@
           <w:szCs w:val="36"/>
         </w:rPr>
       </w:pPr>
-      <w:proofErr w:type="spellStart"/>
       <w:r>
         <w:rPr>
           <w:rFonts w:ascii="Arial" w:eastAsia="Arial" w:hAnsi="Arial" w:cs="Arial"/>
@@ -64,31 +63,8 @@
           <w:sz w:val="36"/>
           <w:szCs w:val="36"/>
         </w:rPr>
-        <w:t>Bakati</w:t>
+        <w:t>Bakati Group</w:t>
       </w:r>
-      <w:proofErr w:type="spellEnd"/>
-      <w:r>
-        <w:rPr>
-          <w:rFonts w:ascii="Arial" w:eastAsia="Arial" w:hAnsi="Arial" w:cs="Arial"/>
-          <w:b/>
-          <w:color w:val="A6A6A6"/>
-          <w:sz w:val="36"/>
-          <w:szCs w:val="36"/>
-        </w:rPr>
-        <w:t xml:space="preserve"> </w:t>
-      </w:r>
-      <w:proofErr w:type="spellStart"/>
-      <w:r>
-        <w:rPr>
-          <w:rFonts w:ascii="Arial" w:eastAsia="Arial" w:hAnsi="Arial" w:cs="Arial"/>
-          <w:b/>
-          <w:color w:val="A6A6A6"/>
-          <w:sz w:val="36"/>
-          <w:szCs w:val="36"/>
-        </w:rPr>
-        <w:t>Group</w:t>
-      </w:r>
-      <w:proofErr w:type="spellEnd"/>
     </w:p>
     <w:p>
       <w:pPr>
@@ -256,33 +232,11 @@
           <w:rFonts w:ascii="Open Sans" w:eastAsia="Open Sans" w:hAnsi="Open Sans" w:cs="Open Sans"/>
         </w:rPr>
       </w:pPr>
-      <w:proofErr w:type="spellStart"/>
       <w:r>
         <w:rPr>
           <w:rFonts w:ascii="Open Sans" w:eastAsia="Open Sans" w:hAnsi="Open Sans" w:cs="Open Sans"/>
         </w:rPr>
-        <w:t>Bakati</w:t>
-      </w:r>
-      <w:proofErr w:type="spellEnd"/>
-      <w:r>
-        <w:rPr>
-          <w:rFonts w:ascii="Open Sans" w:eastAsia="Open Sans" w:hAnsi="Open Sans" w:cs="Open Sans"/>
-        </w:rPr>
-        <w:t xml:space="preserve"> </w:t>
-      </w:r>
-      <w:proofErr w:type="spellStart"/>
-      <w:r>
-        <w:rPr>
-          <w:rFonts w:ascii="Open Sans" w:eastAsia="Open Sans" w:hAnsi="Open Sans" w:cs="Open Sans"/>
-        </w:rPr>
-        <w:t>Group</w:t>
-      </w:r>
-      <w:proofErr w:type="spellEnd"/>
-      <w:r>
-        <w:rPr>
-          <w:rFonts w:ascii="Open Sans" w:eastAsia="Open Sans" w:hAnsi="Open Sans" w:cs="Open Sans"/>
-        </w:rPr>
-        <w:t xml:space="preserve"> es una empresa que brinda soluciones tecnológicas a medida de acuerdo a la necesidad de sus múltiples clientes, actualmente tenemos 2 proyectos en desarrollo y un proyecto en mantenimiento.</w:t>
+        <w:t>Bakati Group es una empresa que brinda soluciones tecnológicas a medida de acuerdo a la necesidad de sus múltiples clientes, actualmente tenemos 2 proyectos en desarrollo y un proyecto en mantenimiento.</w:t>
       </w:r>
     </w:p>
     <w:p>
@@ -331,35 +285,7 @@
         <w:rPr>
           <w:rFonts w:ascii="Open Sans" w:eastAsia="Open Sans" w:hAnsi="Open Sans" w:cs="Open Sans"/>
         </w:rPr>
-        <w:t xml:space="preserve">El propósito de este plan es buscar que la gestión de la configuración se realice durante todas las actividades asociadas al desarrollo del sistema, y continúe registrando los cambios hasta que éste deje de utilizarse. Además de mantener la integridad de los productos que se obtienen a lo largo de los sistemas de información, garantizando que no se realizan cambios incontrolados y que todos los participantes en el desarrollo del sistema disponen de la versión adecuada de los productos que maneja </w:t>
-      </w:r>
-      <w:proofErr w:type="spellStart"/>
-      <w:r>
-        <w:rPr>
-          <w:rFonts w:ascii="Open Sans" w:eastAsia="Open Sans" w:hAnsi="Open Sans" w:cs="Open Sans"/>
-        </w:rPr>
-        <w:t>Bakati</w:t>
-      </w:r>
-      <w:proofErr w:type="spellEnd"/>
-      <w:r>
-        <w:rPr>
-          <w:rFonts w:ascii="Open Sans" w:eastAsia="Open Sans" w:hAnsi="Open Sans" w:cs="Open Sans"/>
-        </w:rPr>
-        <w:t xml:space="preserve"> </w:t>
-      </w:r>
-      <w:proofErr w:type="spellStart"/>
-      <w:r>
-        <w:rPr>
-          <w:rFonts w:ascii="Open Sans" w:eastAsia="Open Sans" w:hAnsi="Open Sans" w:cs="Open Sans"/>
-        </w:rPr>
-        <w:t>Group</w:t>
-      </w:r>
-      <w:proofErr w:type="spellEnd"/>
-      <w:r>
-        <w:rPr>
-          <w:rFonts w:ascii="Open Sans" w:eastAsia="Open Sans" w:hAnsi="Open Sans" w:cs="Open Sans"/>
-        </w:rPr>
-        <w:t>. Y finalmente, permitir que la gestión de configuración facilite el desarrollo y mantenimiento de nuestros productos, aportando información precisa para valorar el impacto de los cambios solicitados y reduciendo el tiempo de implementación de un cambio, tanto evolutivo como correctivo.</w:t>
+        <w:t>El propósito de este plan es buscar que la gestión de la configuración se realice durante todas las actividades asociadas al desarrollo del sistema, y continúe registrando los cambios hasta que éste deje de utilizarse. Además de mantener la integridad de los productos que se obtienen a lo largo de los sistemas de información, garantizando que no se realizan cambios incontrolados y que todos los participantes en el desarrollo del sistema disponen de la versión adecuada de los productos que maneja Bakati Group. Y finalmente, permitir que la gestión de configuración facilite el desarrollo y mantenimiento de nuestros productos, aportando información precisa para valorar el impacto de los cambios solicitados y reduciendo el tiempo de implementación de un cambio, tanto evolutivo como correctivo.</w:t>
       </w:r>
     </w:p>
     <w:p>
@@ -1332,18 +1258,8 @@
                 <w:b/>
                 <w:color w:val="FFFFFF"/>
               </w:rPr>
-              <w:t xml:space="preserve">Git </w:t>
-            </w:r>
-            <w:proofErr w:type="spellStart"/>
-            <w:r>
-              <w:rPr>
-                <w:rFonts w:ascii="Open Sans" w:eastAsia="Open Sans" w:hAnsi="Open Sans" w:cs="Open Sans"/>
-                <w:b/>
-                <w:color w:val="FFFFFF"/>
-              </w:rPr>
-              <w:t>Kraken</w:t>
-            </w:r>
-            <w:proofErr w:type="spellEnd"/>
+              <w:t>Git Kraken</w:t>
+            </w:r>
           </w:p>
         </w:tc>
         <w:tc>
@@ -1374,41 +1290,13 @@
                 <w:szCs w:val="24"/>
               </w:rPr>
             </w:pPr>
-            <w:proofErr w:type="spellStart"/>
             <w:r>
               <w:rPr>
                 <w:rFonts w:ascii="Open Sans" w:eastAsia="Open Sans" w:hAnsi="Open Sans" w:cs="Open Sans"/>
                 <w:b/>
                 <w:color w:val="FFFFFF"/>
               </w:rPr>
-              <w:t>Team</w:t>
-            </w:r>
-            <w:proofErr w:type="spellEnd"/>
-            <w:r>
-              <w:rPr>
-                <w:rFonts w:ascii="Open Sans" w:eastAsia="Open Sans" w:hAnsi="Open Sans" w:cs="Open Sans"/>
-                <w:b/>
-                <w:color w:val="FFFFFF"/>
-              </w:rPr>
-              <w:t xml:space="preserve"> </w:t>
-            </w:r>
-            <w:proofErr w:type="spellStart"/>
-            <w:r>
-              <w:rPr>
-                <w:rFonts w:ascii="Open Sans" w:eastAsia="Open Sans" w:hAnsi="Open Sans" w:cs="Open Sans"/>
-                <w:b/>
-                <w:color w:val="FFFFFF"/>
-              </w:rPr>
-              <w:t>Foundation</w:t>
-            </w:r>
-            <w:proofErr w:type="spellEnd"/>
-            <w:r>
-              <w:rPr>
-                <w:rFonts w:ascii="Open Sans" w:eastAsia="Open Sans" w:hAnsi="Open Sans" w:cs="Open Sans"/>
-                <w:b/>
-                <w:color w:val="FFFFFF"/>
-              </w:rPr>
-              <w:t xml:space="preserve"> Server</w:t>
+              <w:t>Team Foundation Server</w:t>
             </w:r>
           </w:p>
         </w:tc>
@@ -1440,7 +1328,6 @@
                 <w:szCs w:val="24"/>
               </w:rPr>
             </w:pPr>
-            <w:proofErr w:type="spellStart"/>
             <w:r>
               <w:rPr>
                 <w:rFonts w:ascii="Open Sans" w:eastAsia="Open Sans" w:hAnsi="Open Sans" w:cs="Open Sans"/>
@@ -1449,7 +1336,6 @@
               </w:rPr>
               <w:t>SourceOffSite</w:t>
             </w:r>
-            <w:proofErr w:type="spellEnd"/>
           </w:p>
         </w:tc>
       </w:tr>
@@ -2921,16 +2807,8 @@
         <w:rPr>
           <w:rFonts w:ascii="Open Sans" w:eastAsia="Open Sans" w:hAnsi="Open Sans" w:cs="Open Sans"/>
         </w:rPr>
-        <w:t xml:space="preserve">Arquitectura de </w:t>
+        <w:t>Arquitectura de GitKraken</w:t>
       </w:r>
-      <w:proofErr w:type="spellStart"/>
-      <w:r>
-        <w:rPr>
-          <w:rFonts w:ascii="Open Sans" w:eastAsia="Open Sans" w:hAnsi="Open Sans" w:cs="Open Sans"/>
-        </w:rPr>
-        <w:t>GitKraken</w:t>
-      </w:r>
-      <w:proofErr w:type="spellEnd"/>
     </w:p>
     <w:p>
       <w:pPr>
@@ -3745,15 +3623,8 @@
           <w:rFonts w:ascii="Arial" w:eastAsia="Arial" w:hAnsi="Arial" w:cs="Arial"/>
         </w:rPr>
         <w:tab/>
-      </w:r>
-      <w:proofErr w:type="spellStart"/>
-      <w:r>
-        <w:rPr>
-          <w:rFonts w:ascii="Arial" w:eastAsia="Arial" w:hAnsi="Arial" w:cs="Arial"/>
-        </w:rPr>
         <w:t>component.ts</w:t>
       </w:r>
-      <w:proofErr w:type="spellEnd"/>
     </w:p>
     <w:p>
       <w:pPr>
@@ -3858,36 +3729,41 @@
           <w:lang w:val="en-US"/>
         </w:rPr>
       </w:pPr>
-      <w:proofErr w:type="spellStart"/>
       <w:r>
         <w:rPr>
           <w:rFonts w:ascii="Arial" w:eastAsia="Arial" w:hAnsi="Arial" w:cs="Arial"/>
           <w:lang w:val="en-US"/>
         </w:rPr>
-        <w:t>Ejemplo</w:t>
-      </w:r>
-      <w:proofErr w:type="spellEnd"/>
-      <w:r>
-        <w:rPr>
-          <w:rFonts w:ascii="Arial" w:eastAsia="Arial" w:hAnsi="Arial" w:cs="Arial"/>
-          <w:lang w:val="en-US"/>
-        </w:rPr>
-        <w:t>: SCELS-S-A</w:t>
+        <w:t xml:space="preserve">Ejemplo: </w:t>
       </w:r>
       <w:r>
         <w:rPr>
           <w:rFonts w:ascii="Arial" w:eastAsia="Arial" w:hAnsi="Arial" w:cs="Arial"/>
           <w:lang w:val="en-US"/>
         </w:rPr>
-        <w:tab/>
+        <w:t>SCELS-S-A</w:t>
       </w:r>
       <w:r>
         <w:rPr>
           <w:rFonts w:ascii="Arial" w:eastAsia="Arial" w:hAnsi="Arial" w:cs="Arial"/>
           <w:lang w:val="en-US"/>
         </w:rPr>
+        <w:t xml:space="preserve">.EXE </w:t>
+      </w:r>
+      <w:r>
+        <w:rPr>
+          <w:rFonts w:ascii="Arial" w:eastAsia="Arial" w:hAnsi="Arial" w:cs="Arial"/>
+          <w:lang w:val="en-US"/>
+        </w:rPr>
         <w:tab/>
         <w:t>SCELS-S-VJS</w:t>
+      </w:r>
+      <w:r>
+        <w:rPr>
+          <w:rFonts w:ascii="Arial" w:eastAsia="Arial" w:hAnsi="Arial" w:cs="Arial"/>
+          <w:lang w:val="en-US"/>
+        </w:rPr>
+        <w:t>.exe</w:t>
       </w:r>
     </w:p>
     <w:p>
@@ -3978,21 +3854,12 @@
           <w:lang w:val="en-US"/>
         </w:rPr>
       </w:pPr>
-      <w:proofErr w:type="spellStart"/>
       <w:r>
         <w:rPr>
           <w:rFonts w:ascii="Arial" w:eastAsia="Arial" w:hAnsi="Arial" w:cs="Arial"/>
           <w:lang w:val="en-US"/>
         </w:rPr>
-        <w:t>Ejemplo</w:t>
-      </w:r>
-      <w:proofErr w:type="spellEnd"/>
-      <w:r>
-        <w:rPr>
-          <w:rFonts w:ascii="Arial" w:eastAsia="Arial" w:hAnsi="Arial" w:cs="Arial"/>
-          <w:lang w:val="en-US"/>
-        </w:rPr>
-        <w:t>: SCELS-S-A</w:t>
+        <w:t>Ejemplo: SCELS-S-A</w:t>
       </w:r>
       <w:r>
         <w:rPr>
@@ -4000,6 +3867,13 @@
           <w:lang w:val="en-US"/>
         </w:rPr>
         <w:t>P</w:t>
+      </w:r>
+      <w:r>
+        <w:rPr>
+          <w:rFonts w:ascii="Arial" w:eastAsia="Arial" w:hAnsi="Arial" w:cs="Arial"/>
+          <w:lang w:val="en-US"/>
+        </w:rPr>
+        <w:t>.exe</w:t>
       </w:r>
       <w:r>
         <w:rPr>
@@ -4464,21 +4338,12 @@
                 <w:szCs w:val="24"/>
               </w:rPr>
             </w:pPr>
-            <w:proofErr w:type="spellStart"/>
-            <w:r>
-              <w:rPr>
-                <w:rFonts w:ascii="Arial" w:eastAsia="Arial" w:hAnsi="Arial" w:cs="Arial"/>
-                <w:color w:val="000000"/>
-              </w:rPr>
-              <w:t>Product</w:t>
-            </w:r>
-            <w:proofErr w:type="spellEnd"/>
-            <w:r>
-              <w:rPr>
-                <w:rFonts w:ascii="Arial" w:eastAsia="Arial" w:hAnsi="Arial" w:cs="Arial"/>
-                <w:color w:val="000000"/>
-              </w:rPr>
-              <w:t xml:space="preserve"> Backlog</w:t>
+            <w:r>
+              <w:rPr>
+                <w:rFonts w:ascii="Arial" w:eastAsia="Arial" w:hAnsi="Arial" w:cs="Arial"/>
+                <w:color w:val="000000"/>
+              </w:rPr>
+              <w:t>Product Backlog</w:t>
             </w:r>
           </w:p>
         </w:tc>
@@ -4662,17 +4527,8 @@
                 <w:rFonts w:ascii="Arial" w:eastAsia="Arial" w:hAnsi="Arial" w:cs="Arial"/>
                 <w:color w:val="000000"/>
               </w:rPr>
-              <w:t xml:space="preserve">Project </w:t>
-            </w:r>
-            <w:proofErr w:type="spellStart"/>
-            <w:r>
-              <w:rPr>
-                <w:rFonts w:ascii="Arial" w:eastAsia="Arial" w:hAnsi="Arial" w:cs="Arial"/>
-                <w:color w:val="000000"/>
-              </w:rPr>
-              <w:t>Charter</w:t>
-            </w:r>
-            <w:proofErr w:type="spellEnd"/>
+              <w:t>Project Charter</w:t>
+            </w:r>
           </w:p>
         </w:tc>
         <w:tc>
@@ -6357,7 +6213,6 @@
                 <w:szCs w:val="24"/>
               </w:rPr>
             </w:pPr>
-            <w:proofErr w:type="spellStart"/>
             <w:r>
               <w:rPr>
                 <w:rFonts w:ascii="Arial" w:eastAsia="Arial" w:hAnsi="Arial" w:cs="Arial"/>
@@ -6366,18 +6221,7 @@
                 <w:szCs w:val="23"/>
                 <w:highlight w:val="white"/>
               </w:rPr>
-              <w:t>NodeJs</w:t>
-            </w:r>
-            <w:proofErr w:type="spellEnd"/>
-            <w:r>
-              <w:rPr>
-                <w:rFonts w:ascii="Arial" w:eastAsia="Arial" w:hAnsi="Arial" w:cs="Arial"/>
-                <w:color w:val="000000"/>
-                <w:sz w:val="23"/>
-                <w:szCs w:val="23"/>
-                <w:highlight w:val="white"/>
-              </w:rPr>
-              <w:t xml:space="preserve"> 16.15.1</w:t>
+              <w:t>NodeJs 16.15.1</w:t>
             </w:r>
           </w:p>
         </w:tc>
@@ -6758,29 +6602,7 @@
                 <w:szCs w:val="23"/>
                 <w:highlight w:val="white"/>
               </w:rPr>
-              <w:t xml:space="preserve">Visual Studio </w:t>
-            </w:r>
-            <w:proofErr w:type="spellStart"/>
-            <w:r>
-              <w:rPr>
-                <w:rFonts w:ascii="Arial" w:eastAsia="Arial" w:hAnsi="Arial" w:cs="Arial"/>
-                <w:color w:val="000000"/>
-                <w:sz w:val="23"/>
-                <w:szCs w:val="23"/>
-                <w:highlight w:val="white"/>
-              </w:rPr>
-              <w:t>Code</w:t>
-            </w:r>
-            <w:proofErr w:type="spellEnd"/>
-            <w:r>
-              <w:rPr>
-                <w:rFonts w:ascii="Arial" w:eastAsia="Arial" w:hAnsi="Arial" w:cs="Arial"/>
-                <w:color w:val="000000"/>
-                <w:sz w:val="23"/>
-                <w:szCs w:val="23"/>
-                <w:highlight w:val="white"/>
-              </w:rPr>
-              <w:t xml:space="preserve"> 1.689</w:t>
+              <w:t>Visual Studio Code 1.689</w:t>
             </w:r>
           </w:p>
         </w:tc>
@@ -7162,7 +6984,6 @@
                 <w:szCs w:val="24"/>
               </w:rPr>
             </w:pPr>
-            <w:proofErr w:type="spellStart"/>
             <w:r>
               <w:rPr>
                 <w:rFonts w:ascii="Arial" w:eastAsia="Arial" w:hAnsi="Arial" w:cs="Arial"/>
@@ -7173,7 +6994,6 @@
               </w:rPr>
               <w:t>app.ts</w:t>
             </w:r>
-            <w:proofErr w:type="spellEnd"/>
           </w:p>
         </w:tc>
         <w:tc>
@@ -7202,7 +7022,6 @@
                 <w:szCs w:val="24"/>
               </w:rPr>
             </w:pPr>
-            <w:proofErr w:type="spellStart"/>
             <w:r>
               <w:rPr>
                 <w:rFonts w:ascii="Arial" w:eastAsia="Arial" w:hAnsi="Arial" w:cs="Arial"/>
@@ -7221,7 +7040,6 @@
               </w:rPr>
               <w:t>pp.ts</w:t>
             </w:r>
-            <w:proofErr w:type="spellEnd"/>
           </w:p>
         </w:tc>
         <w:tc>
@@ -7430,35 +7248,7 @@
         <w:rPr>
           <w:rFonts w:ascii="Arial" w:eastAsia="Arial" w:hAnsi="Arial" w:cs="Arial"/>
         </w:rPr>
-        <w:t xml:space="preserve">contiene una carpeta por cada uno de los clientes de </w:t>
-      </w:r>
-      <w:proofErr w:type="spellStart"/>
-      <w:r>
-        <w:rPr>
-          <w:rFonts w:ascii="Arial" w:eastAsia="Arial" w:hAnsi="Arial" w:cs="Arial"/>
-        </w:rPr>
-        <w:t>Bakati</w:t>
-      </w:r>
-      <w:proofErr w:type="spellEnd"/>
-      <w:r>
-        <w:rPr>
-          <w:rFonts w:ascii="Arial" w:eastAsia="Arial" w:hAnsi="Arial" w:cs="Arial"/>
-        </w:rPr>
-        <w:t xml:space="preserve"> </w:t>
-      </w:r>
-      <w:proofErr w:type="spellStart"/>
-      <w:r>
-        <w:rPr>
-          <w:rFonts w:ascii="Arial" w:eastAsia="Arial" w:hAnsi="Arial" w:cs="Arial"/>
-        </w:rPr>
-        <w:t>Group</w:t>
-      </w:r>
-      <w:proofErr w:type="spellEnd"/>
-      <w:r>
-        <w:rPr>
-          <w:rFonts w:ascii="Arial" w:eastAsia="Arial" w:hAnsi="Arial" w:cs="Arial"/>
-        </w:rPr>
-        <w:t xml:space="preserve">. </w:t>
+        <w:t xml:space="preserve">contiene una carpeta por cada uno de los clientes de Bakati Group. </w:t>
       </w:r>
     </w:p>
     <w:p>
@@ -7484,21 +7274,19 @@
         <w:rPr>
           <w:rFonts w:ascii="Arial" w:eastAsia="Arial" w:hAnsi="Arial" w:cs="Arial"/>
         </w:rPr>
-        <w:t xml:space="preserve">tiene los proyectos SCELS; el cual contiene las carpetas 01 PLANIFICACIÓN Y ANÁLISIS, 02 DISEÑO, 03 DESARROLLO, 4 PRUEBAS y 05 DESPLIEGUE, para el cliente Lambda Store; y el proyecto SPOSR ,para el cliente Ferreterías </w:t>
+        <w:t xml:space="preserve">tiene los proyectos SCELS; el cual contiene las carpetas 01 PLANIFICACIÓN Y ANÁLISIS, 02 DISEÑO, 03 DESARROLLO, 4 PRUEBAS y 05 DESPLIEGUE, para el cliente Lambda Store; y el proyecto </w:t>
       </w:r>
-      <w:proofErr w:type="spellStart"/>
       <w:r>
         <w:rPr>
           <w:rFonts w:ascii="Arial" w:eastAsia="Arial" w:hAnsi="Arial" w:cs="Arial"/>
         </w:rPr>
-        <w:t>Rokasa</w:t>
+        <w:t>SPOSR, para</w:t>
       </w:r>
-      <w:proofErr w:type="spellEnd"/>
       <w:r>
         <w:rPr>
           <w:rFonts w:ascii="Arial" w:eastAsia="Arial" w:hAnsi="Arial" w:cs="Arial"/>
         </w:rPr>
-        <w:t xml:space="preserve">. </w:t>
+        <w:t xml:space="preserve"> el cliente Ferreterías Rokasa. </w:t>
       </w:r>
     </w:p>
     <w:p>
@@ -7524,7 +7312,19 @@
         <w:rPr>
           <w:rFonts w:ascii="Arial" w:eastAsia="Arial" w:hAnsi="Arial" w:cs="Arial"/>
         </w:rPr>
-        <w:t>contiene a su vez a  la subcarpeta PLAN que contiene la totalidad de los planes que no están relacionados con solo un proyecto en particular.</w:t>
+        <w:t xml:space="preserve">contiene a su vez </w:t>
+      </w:r>
+      <w:r>
+        <w:rPr>
+          <w:rFonts w:ascii="Arial" w:eastAsia="Arial" w:hAnsi="Arial" w:cs="Arial"/>
+        </w:rPr>
+        <w:t>a la</w:t>
+      </w:r>
+      <w:r>
+        <w:rPr>
+          <w:rFonts w:ascii="Arial" w:eastAsia="Arial" w:hAnsi="Arial" w:cs="Arial"/>
+        </w:rPr>
+        <w:t xml:space="preserve"> subcarpeta PLAN que contiene la totalidad de los planes que no están relacionados con solo un proyecto en particular.</w:t>
       </w:r>
     </w:p>
     <w:p>
@@ -10533,14 +10333,6 @@
       <w:pPr>
         <w:rPr>
           <w:rFonts w:ascii="Arial" w:eastAsia="Arial" w:hAnsi="Arial" w:cs="Arial"/>
-        </w:rPr>
-      </w:pPr>
-    </w:p>
-    <w:p>
-      <w:pPr>
-        <w:ind w:left="1440"/>
-        <w:rPr>
-          <w:rFonts w:ascii="Arial" w:eastAsia="Arial" w:hAnsi="Arial" w:cs="Arial"/>
           <w:b/>
           <w:sz w:val="26"/>
           <w:szCs w:val="26"/>
@@ -10814,17 +10606,8 @@
                 <w:rFonts w:ascii="Arial" w:eastAsia="Arial" w:hAnsi="Arial" w:cs="Arial"/>
                 <w:color w:val="000000"/>
               </w:rPr>
-              <w:t xml:space="preserve">Project </w:t>
-            </w:r>
-            <w:proofErr w:type="spellStart"/>
-            <w:r>
-              <w:rPr>
-                <w:rFonts w:ascii="Arial" w:eastAsia="Arial" w:hAnsi="Arial" w:cs="Arial"/>
-                <w:color w:val="000000"/>
-              </w:rPr>
-              <w:t>Charter</w:t>
-            </w:r>
-            <w:proofErr w:type="spellEnd"/>
+              <w:t>Project Charter</w:t>
+            </w:r>
           </w:p>
           <w:p>
             <w:pPr>
@@ -10838,21 +10621,12 @@
                 <w:color w:val="000000"/>
               </w:rPr>
             </w:pPr>
-            <w:proofErr w:type="spellStart"/>
-            <w:r>
-              <w:rPr>
-                <w:rFonts w:ascii="Arial" w:eastAsia="Arial" w:hAnsi="Arial" w:cs="Arial"/>
-                <w:color w:val="000000"/>
-              </w:rPr>
-              <w:t>Product</w:t>
-            </w:r>
-            <w:proofErr w:type="spellEnd"/>
-            <w:r>
-              <w:rPr>
-                <w:rFonts w:ascii="Arial" w:eastAsia="Arial" w:hAnsi="Arial" w:cs="Arial"/>
-                <w:color w:val="000000"/>
-              </w:rPr>
-              <w:t xml:space="preserve"> Backlog</w:t>
+            <w:r>
+              <w:rPr>
+                <w:rFonts w:ascii="Arial" w:eastAsia="Arial" w:hAnsi="Arial" w:cs="Arial"/>
+                <w:color w:val="000000"/>
+              </w:rPr>
+              <w:t>Product Backlog</w:t>
             </w:r>
           </w:p>
           <w:p>
@@ -10967,21 +10741,12 @@
                 <w:color w:val="000000"/>
               </w:rPr>
             </w:pPr>
-            <w:proofErr w:type="spellStart"/>
-            <w:r>
-              <w:rPr>
-                <w:rFonts w:ascii="Arial" w:eastAsia="Arial" w:hAnsi="Arial" w:cs="Arial"/>
-                <w:color w:val="000000"/>
-              </w:rPr>
-              <w:t>Product</w:t>
-            </w:r>
-            <w:proofErr w:type="spellEnd"/>
-            <w:r>
-              <w:rPr>
-                <w:rFonts w:ascii="Arial" w:eastAsia="Arial" w:hAnsi="Arial" w:cs="Arial"/>
-                <w:color w:val="000000"/>
-              </w:rPr>
-              <w:t xml:space="preserve"> Backlog</w:t>
+            <w:r>
+              <w:rPr>
+                <w:rFonts w:ascii="Arial" w:eastAsia="Arial" w:hAnsi="Arial" w:cs="Arial"/>
+                <w:color w:val="000000"/>
+              </w:rPr>
+              <w:t>Product Backlog</w:t>
             </w:r>
           </w:p>
           <w:p>
@@ -11156,21 +10921,12 @@
                 <w:color w:val="000000"/>
               </w:rPr>
             </w:pPr>
-            <w:proofErr w:type="spellStart"/>
-            <w:r>
-              <w:rPr>
-                <w:rFonts w:ascii="Arial" w:eastAsia="Arial" w:hAnsi="Arial" w:cs="Arial"/>
-                <w:color w:val="000000"/>
-              </w:rPr>
-              <w:t>Product</w:t>
-            </w:r>
-            <w:proofErr w:type="spellEnd"/>
-            <w:r>
-              <w:rPr>
-                <w:rFonts w:ascii="Arial" w:eastAsia="Arial" w:hAnsi="Arial" w:cs="Arial"/>
-                <w:color w:val="000000"/>
-              </w:rPr>
-              <w:t xml:space="preserve"> Backlog</w:t>
+            <w:r>
+              <w:rPr>
+                <w:rFonts w:ascii="Arial" w:eastAsia="Arial" w:hAnsi="Arial" w:cs="Arial"/>
+                <w:color w:val="000000"/>
+              </w:rPr>
+              <w:t>Product Backlog</w:t>
             </w:r>
           </w:p>
           <w:p>
@@ -11250,17 +11006,8 @@
                 <w:rFonts w:ascii="Arial" w:eastAsia="Arial" w:hAnsi="Arial" w:cs="Arial"/>
                 <w:color w:val="000000"/>
               </w:rPr>
-              <w:t xml:space="preserve">Módulo de carrito y </w:t>
-            </w:r>
-            <w:proofErr w:type="spellStart"/>
-            <w:r>
-              <w:rPr>
-                <w:rFonts w:ascii="Arial" w:eastAsia="Arial" w:hAnsi="Arial" w:cs="Arial"/>
-                <w:color w:val="000000"/>
-              </w:rPr>
-              <w:t>checkout</w:t>
-            </w:r>
-            <w:proofErr w:type="spellEnd"/>
+              <w:t>Módulo de carrito y checkout</w:t>
+            </w:r>
           </w:p>
           <w:p>
             <w:pPr>
@@ -11299,17 +11046,8 @@
                 <w:rFonts w:ascii="Arial" w:eastAsia="Arial" w:hAnsi="Arial" w:cs="Arial"/>
                 <w:color w:val="000000"/>
               </w:rPr>
-              <w:t xml:space="preserve">Módulo de pagos en </w:t>
-            </w:r>
-            <w:proofErr w:type="spellStart"/>
-            <w:r>
-              <w:rPr>
-                <w:rFonts w:ascii="Arial" w:eastAsia="Arial" w:hAnsi="Arial" w:cs="Arial"/>
-                <w:color w:val="000000"/>
-              </w:rPr>
-              <w:t>checkout</w:t>
-            </w:r>
-            <w:proofErr w:type="spellEnd"/>
+              <w:t>Módulo de pagos en checkout</w:t>
+            </w:r>
           </w:p>
           <w:p>
             <w:pPr>
@@ -11503,21 +11241,12 @@
                 <w:color w:val="000000"/>
               </w:rPr>
             </w:pPr>
-            <w:proofErr w:type="spellStart"/>
-            <w:r>
-              <w:rPr>
-                <w:rFonts w:ascii="Arial" w:eastAsia="Arial" w:hAnsi="Arial" w:cs="Arial"/>
-                <w:color w:val="000000"/>
-              </w:rPr>
-              <w:t>Product</w:t>
-            </w:r>
-            <w:proofErr w:type="spellEnd"/>
-            <w:r>
-              <w:rPr>
-                <w:rFonts w:ascii="Arial" w:eastAsia="Arial" w:hAnsi="Arial" w:cs="Arial"/>
-                <w:color w:val="000000"/>
-              </w:rPr>
-              <w:t xml:space="preserve"> Backlog</w:t>
+            <w:r>
+              <w:rPr>
+                <w:rFonts w:ascii="Arial" w:eastAsia="Arial" w:hAnsi="Arial" w:cs="Arial"/>
+                <w:color w:val="000000"/>
+              </w:rPr>
+              <w:t>Product Backlog</w:t>
             </w:r>
           </w:p>
           <w:p>
@@ -11632,21 +11361,12 @@
                 <w:color w:val="000000"/>
               </w:rPr>
             </w:pPr>
-            <w:proofErr w:type="spellStart"/>
-            <w:r>
-              <w:rPr>
-                <w:rFonts w:ascii="Arial" w:eastAsia="Arial" w:hAnsi="Arial" w:cs="Arial"/>
-                <w:color w:val="000000"/>
-              </w:rPr>
-              <w:t>Product</w:t>
-            </w:r>
-            <w:proofErr w:type="spellEnd"/>
-            <w:r>
-              <w:rPr>
-                <w:rFonts w:ascii="Arial" w:eastAsia="Arial" w:hAnsi="Arial" w:cs="Arial"/>
-                <w:color w:val="000000"/>
-              </w:rPr>
-              <w:t xml:space="preserve"> Backlog</w:t>
+            <w:r>
+              <w:rPr>
+                <w:rFonts w:ascii="Arial" w:eastAsia="Arial" w:hAnsi="Arial" w:cs="Arial"/>
+                <w:color w:val="000000"/>
+              </w:rPr>
+              <w:t>Product Backlog</w:t>
             </w:r>
           </w:p>
           <w:p>
@@ -11666,7 +11386,6 @@
                 <w:rFonts w:ascii="Arial" w:eastAsia="Arial" w:hAnsi="Arial" w:cs="Arial"/>
                 <w:color w:val="000000"/>
               </w:rPr>
-              <w:lastRenderedPageBreak/>
               <w:t>Documento de Especificación de la Base de Datos</w:t>
             </w:r>
           </w:p>
@@ -11707,6 +11426,7 @@
                 <w:rFonts w:ascii="Arial" w:eastAsia="Arial" w:hAnsi="Arial" w:cs="Arial"/>
                 <w:color w:val="000000"/>
               </w:rPr>
+              <w:lastRenderedPageBreak/>
               <w:t>Documento de Plan de Despliegue</w:t>
             </w:r>
           </w:p>
@@ -12239,7 +11959,7 @@
               <w:rPr>
                 <w:color w:val="000000"/>
               </w:rPr>
-              <w:t>Creación de la RFC sin revisiones preliminares.</w:t>
+              <w:t>Creación de la RFC sin revisiones preliminares. </w:t>
             </w:r>
           </w:p>
         </w:tc>
@@ -12371,44 +12091,15 @@
           </w:tcPr>
           <w:p>
             <w:pPr>
-              <w:spacing w:line="240" w:lineRule="auto"/>
-              <w:rPr>
-                <w:rFonts w:ascii="Times New Roman" w:eastAsia="Times New Roman" w:hAnsi="Times New Roman" w:cs="Times New Roman"/>
-                <w:sz w:val="24"/>
-                <w:szCs w:val="24"/>
-                <w:lang w:val="es-ES" w:eastAsia="es-ES"/>
-              </w:rPr>
-            </w:pPr>
-            <w:r>
-              <w:rPr>
-                <w:rFonts w:eastAsia="Times New Roman"/>
-                <w:color w:val="000000"/>
-                <w:sz w:val="24"/>
-                <w:szCs w:val="24"/>
-                <w:lang w:val="es-ES" w:eastAsia="es-ES"/>
+              <w:pStyle w:val="NormalWeb"/>
+              <w:spacing w:before="0" w:beforeAutospacing="0" w:after="160" w:afterAutospacing="0"/>
+            </w:pPr>
+            <w:r>
+              <w:rPr>
+                <w:rFonts w:ascii="Calibri" w:hAnsi="Calibri" w:cs="Calibri"/>
+                <w:color w:val="000000"/>
               </w:rPr>
               <w:t>Entrada: RFC en estado Creado (E1).</w:t>
-            </w:r>
-          </w:p>
-          <w:p>
-            <w:pPr>
-              <w:spacing w:line="240" w:lineRule="auto"/>
-              <w:rPr>
-                <w:rFonts w:ascii="Times New Roman" w:eastAsia="Times New Roman" w:hAnsi="Times New Roman" w:cs="Times New Roman"/>
-                <w:sz w:val="24"/>
-                <w:szCs w:val="24"/>
-                <w:lang w:val="es-ES" w:eastAsia="es-ES"/>
-              </w:rPr>
-            </w:pPr>
-            <w:r>
-              <w:rPr>
-                <w:rFonts w:eastAsia="Times New Roman"/>
-                <w:color w:val="000000"/>
-                <w:sz w:val="24"/>
-                <w:szCs w:val="24"/>
-                <w:lang w:val="es-ES" w:eastAsia="es-ES"/>
-              </w:rPr>
-              <w:t>Proceso: Recepción de la RFC.</w:t>
             </w:r>
           </w:p>
           <w:p>
@@ -12426,6 +12117,12 @@
                 <w:szCs w:val="24"/>
               </w:rPr>
             </w:pPr>
+            <w:r>
+              <w:rPr>
+                <w:color w:val="000000"/>
+              </w:rPr>
+              <w:t>Proceso: Aseguramiento de la recepción de la RFC.</w:t>
+            </w:r>
           </w:p>
         </w:tc>
         <w:tc>
@@ -12563,7 +12260,7 @@
               <w:rPr>
                 <w:color w:val="000000"/>
               </w:rPr>
-              <w:t>RFC recibida.</w:t>
+              <w:t>RFC recibida adecuadamente y lista para su análisis.</w:t>
             </w:r>
           </w:p>
         </w:tc>
@@ -12685,45 +12382,15 @@
           </w:tcPr>
           <w:p>
             <w:pPr>
-              <w:spacing w:line="240" w:lineRule="auto"/>
-              <w:rPr>
-                <w:rFonts w:ascii="Times New Roman" w:eastAsia="Times New Roman" w:hAnsi="Times New Roman" w:cs="Times New Roman"/>
-                <w:sz w:val="24"/>
-                <w:szCs w:val="24"/>
-                <w:lang w:val="es-ES" w:eastAsia="es-ES"/>
-              </w:rPr>
-            </w:pPr>
-            <w:r>
-              <w:rPr>
-                <w:rFonts w:eastAsia="Times New Roman"/>
-                <w:color w:val="000000"/>
-                <w:sz w:val="24"/>
-                <w:szCs w:val="24"/>
-                <w:lang w:val="es-ES" w:eastAsia="es-ES"/>
+              <w:pStyle w:val="NormalWeb"/>
+              <w:spacing w:before="0" w:beforeAutospacing="0" w:after="160" w:afterAutospacing="0"/>
+            </w:pPr>
+            <w:r>
+              <w:rPr>
+                <w:rFonts w:ascii="Calibri" w:hAnsi="Calibri" w:cs="Calibri"/>
+                <w:color w:val="000000"/>
               </w:rPr>
               <w:t>Entrada: RFC en estado Recibido (E3).</w:t>
-            </w:r>
-          </w:p>
-          <w:p>
-            <w:pPr>
-              <w:spacing w:line="240" w:lineRule="auto"/>
-              <w:rPr>
-                <w:rFonts w:ascii="Times New Roman" w:eastAsia="Times New Roman" w:hAnsi="Times New Roman" w:cs="Times New Roman"/>
-                <w:sz w:val="24"/>
-                <w:szCs w:val="24"/>
-                <w:lang w:val="es-ES" w:eastAsia="es-ES"/>
-              </w:rPr>
-            </w:pPr>
-            <w:r>
-              <w:rPr>
-                <w:rFonts w:eastAsia="Times New Roman"/>
-                <w:color w:val="000000"/>
-                <w:sz w:val="24"/>
-                <w:szCs w:val="24"/>
-                <w:lang w:val="es-ES" w:eastAsia="es-ES"/>
-              </w:rPr>
-              <w:lastRenderedPageBreak/>
-              <w:t>Proceso: Análisis de la RFC.</w:t>
             </w:r>
           </w:p>
           <w:p>
@@ -12741,6 +12408,12 @@
                 <w:szCs w:val="24"/>
               </w:rPr>
             </w:pPr>
+            <w:r>
+              <w:rPr>
+                <w:color w:val="000000"/>
+              </w:rPr>
+              <w:t>Proceso: Análisis de la RFC.</w:t>
+            </w:r>
           </w:p>
         </w:tc>
         <w:tc>
@@ -12768,7 +12441,6 @@
                 <w:sz w:val="24"/>
                 <w:szCs w:val="24"/>
               </w:rPr>
-              <w:lastRenderedPageBreak/>
               <w:t>1</w:t>
             </w:r>
           </w:p>
@@ -12823,6 +12495,7 @@
                 <w:sz w:val="24"/>
                 <w:szCs w:val="24"/>
               </w:rPr>
+              <w:lastRenderedPageBreak/>
               <w:t>E5</w:t>
             </w:r>
           </w:p>
@@ -12877,10 +12550,9 @@
             </w:pPr>
             <w:r>
               <w:rPr>
-                <w:sz w:val="24"/>
-                <w:szCs w:val="24"/>
-              </w:rPr>
-              <w:t>Rechazo de la RFC después de haberse analizado  por no cumplir con los parámetros correctos.</w:t>
+                <w:color w:val="000000"/>
+              </w:rPr>
+              <w:t>Rechazo de la RFC después de haberse analizado por no cumplir con los parámetros correctos como la descripción o justificación.</w:t>
             </w:r>
           </w:p>
         </w:tc>
@@ -12926,23 +12598,13 @@
                 <w:szCs w:val="24"/>
               </w:rPr>
             </w:pPr>
-            <w:proofErr w:type="spellStart"/>
-            <w:r>
-              <w:rPr>
-                <w:b/>
-                <w:sz w:val="24"/>
-                <w:szCs w:val="24"/>
-              </w:rPr>
-              <w:t>Jhonny</w:t>
-            </w:r>
-            <w:proofErr w:type="spellEnd"/>
-            <w:r>
-              <w:rPr>
-                <w:b/>
-                <w:sz w:val="24"/>
-                <w:szCs w:val="24"/>
-              </w:rPr>
-              <w:t xml:space="preserve"> Bendezú</w:t>
+            <w:r>
+              <w:rPr>
+                <w:b/>
+                <w:sz w:val="24"/>
+                <w:szCs w:val="24"/>
+              </w:rPr>
+              <w:t>Jhonny Bendezú</w:t>
             </w:r>
           </w:p>
         </w:tc>
@@ -13028,26 +12690,9 @@
             </w:pPr>
             <w:r>
               <w:rPr>
-                <w:sz w:val="24"/>
-                <w:szCs w:val="24"/>
-              </w:rPr>
-              <w:t xml:space="preserve">La RFC urgente o </w:t>
-            </w:r>
-            <w:proofErr w:type="spellStart"/>
-            <w:r>
-              <w:rPr>
-                <w:sz w:val="24"/>
-                <w:szCs w:val="24"/>
-              </w:rPr>
-              <w:t>pre-aprobada</w:t>
-            </w:r>
-            <w:proofErr w:type="spellEnd"/>
-            <w:r>
-              <w:rPr>
-                <w:sz w:val="24"/>
-                <w:szCs w:val="24"/>
-              </w:rPr>
-              <w:t xml:space="preserve"> es aceptada de manera excepcional para su posterior regularización.</w:t>
+                <w:color w:val="000000"/>
+              </w:rPr>
+              <w:t>La RFC urgente o pre-aprobada es aceptada de manera excepcional para su posterior regularización.</w:t>
             </w:r>
           </w:p>
         </w:tc>
@@ -13093,23 +12738,13 @@
                 <w:szCs w:val="24"/>
               </w:rPr>
             </w:pPr>
-            <w:proofErr w:type="spellStart"/>
-            <w:r>
-              <w:rPr>
-                <w:b/>
-                <w:sz w:val="24"/>
-                <w:szCs w:val="24"/>
-              </w:rPr>
-              <w:t>Jhonny</w:t>
-            </w:r>
-            <w:proofErr w:type="spellEnd"/>
-            <w:r>
-              <w:rPr>
-                <w:b/>
-                <w:sz w:val="24"/>
-                <w:szCs w:val="24"/>
-              </w:rPr>
-              <w:t xml:space="preserve"> Bendezú</w:t>
+            <w:r>
+              <w:rPr>
+                <w:b/>
+                <w:sz w:val="24"/>
+                <w:szCs w:val="24"/>
+              </w:rPr>
+              <w:t>Jhonny Bendezú</w:t>
             </w:r>
           </w:p>
         </w:tc>
@@ -13188,8 +12823,7 @@
             </w:pPr>
             <w:r>
               <w:rPr>
-                <w:sz w:val="24"/>
-                <w:szCs w:val="24"/>
+                <w:color w:val="000000"/>
               </w:rPr>
               <w:t>Aceptación de la RFC después de haberse analizado por cumplir con los parámetros correctos.</w:t>
             </w:r>
@@ -13237,23 +12871,13 @@
                 <w:szCs w:val="24"/>
               </w:rPr>
             </w:pPr>
-            <w:proofErr w:type="spellStart"/>
-            <w:r>
-              <w:rPr>
-                <w:b/>
-                <w:sz w:val="24"/>
-                <w:szCs w:val="24"/>
-              </w:rPr>
-              <w:t>Jhonny</w:t>
-            </w:r>
-            <w:proofErr w:type="spellEnd"/>
-            <w:r>
-              <w:rPr>
-                <w:b/>
-                <w:sz w:val="24"/>
-                <w:szCs w:val="24"/>
-              </w:rPr>
-              <w:t xml:space="preserve"> Bendezú</w:t>
+            <w:r>
+              <w:rPr>
+                <w:b/>
+                <w:sz w:val="24"/>
+                <w:szCs w:val="24"/>
+              </w:rPr>
+              <w:t>Jhonny Bendezú</w:t>
             </w:r>
           </w:p>
         </w:tc>
@@ -13325,6 +12949,19 @@
           </w:tcPr>
           <w:p>
             <w:pPr>
+              <w:pStyle w:val="NormalWeb"/>
+              <w:spacing w:before="0" w:beforeAutospacing="0" w:after="160" w:afterAutospacing="0"/>
+            </w:pPr>
+            <w:r>
+              <w:rPr>
+                <w:rFonts w:ascii="Calibri" w:hAnsi="Calibri" w:cs="Calibri"/>
+                <w:color w:val="000000"/>
+              </w:rPr>
+              <w:t>Entrada: RFC en estado Aceptado (E6).</w:t>
+            </w:r>
+          </w:p>
+          <w:p>
+            <w:pPr>
               <w:pBdr>
                 <w:top w:val="nil"/>
                 <w:left w:val="nil"/>
@@ -13339,12 +12976,16 @@
             </w:pPr>
             <w:r>
               <w:rPr>
-                <w:sz w:val="24"/>
-                <w:szCs w:val="24"/>
-              </w:rPr>
-              <w:t>Entrada: RFC en estado Aceptado (E6).</w:t>
-            </w:r>
-          </w:p>
+                <w:color w:val="000000"/>
+              </w:rPr>
+              <w:t>Proceso: Clasificación de la RFC por tipo y prioridad.</w:t>
+            </w:r>
+          </w:p>
+        </w:tc>
+        <w:tc>
+          <w:tcPr>
+            <w:tcW w:w="825" w:type="dxa"/>
+          </w:tcPr>
           <w:p>
             <w:pPr>
               <w:pBdr>
@@ -13355,22 +12996,25 @@
                 <w:between w:val="nil"/>
               </w:pBdr>
               <w:rPr>
-                <w:sz w:val="24"/>
-                <w:szCs w:val="24"/>
-              </w:rPr>
-            </w:pPr>
-            <w:r>
-              <w:rPr>
-                <w:sz w:val="24"/>
-                <w:szCs w:val="24"/>
-              </w:rPr>
-              <w:t>Proceso: Clasificación de la RFC por tipo y prioridad.</w:t>
-            </w:r>
-          </w:p>
-        </w:tc>
-        <w:tc>
-          <w:tcPr>
-            <w:tcW w:w="825" w:type="dxa"/>
+                <w:b/>
+                <w:color w:val="000000"/>
+                <w:sz w:val="24"/>
+                <w:szCs w:val="24"/>
+              </w:rPr>
+            </w:pPr>
+            <w:r>
+              <w:rPr>
+                <w:b/>
+                <w:sz w:val="24"/>
+                <w:szCs w:val="24"/>
+              </w:rPr>
+              <w:t>2</w:t>
+            </w:r>
+          </w:p>
+        </w:tc>
+        <w:tc>
+          <w:tcPr>
+            <w:tcW w:w="1726" w:type="dxa"/>
           </w:tcPr>
           <w:p>
             <w:pPr>
@@ -13394,13 +13038,15 @@
                 <w:sz w:val="24"/>
                 <w:szCs w:val="24"/>
               </w:rPr>
-              <w:t>2</w:t>
-            </w:r>
-          </w:p>
-        </w:tc>
-        <w:tc>
-          <w:tcPr>
-            <w:tcW w:w="1726" w:type="dxa"/>
+              <w:t>Miguel Sifuentes</w:t>
+            </w:r>
+          </w:p>
+        </w:tc>
+      </w:tr>
+      <w:tr>
+        <w:tc>
+          <w:tcPr>
+            <w:tcW w:w="693" w:type="dxa"/>
           </w:tcPr>
           <w:p>
             <w:pPr>
@@ -13424,15 +13070,13 @@
                 <w:sz w:val="24"/>
                 <w:szCs w:val="24"/>
               </w:rPr>
-              <w:t>Miguel Sifuentes</w:t>
-            </w:r>
-          </w:p>
-        </w:tc>
-      </w:tr>
-      <w:tr>
-        <w:tc>
-          <w:tcPr>
-            <w:tcW w:w="693" w:type="dxa"/>
+              <w:t>E9</w:t>
+            </w:r>
+          </w:p>
+        </w:tc>
+        <w:tc>
+          <w:tcPr>
+            <w:tcW w:w="1920" w:type="dxa"/>
           </w:tcPr>
           <w:p>
             <w:pPr>
@@ -13445,24 +13089,23 @@
               </w:pBdr>
               <w:rPr>
                 <w:b/>
-                <w:color w:val="000000"/>
-                <w:sz w:val="24"/>
-                <w:szCs w:val="24"/>
-              </w:rPr>
-            </w:pPr>
-            <w:r>
-              <w:rPr>
-                <w:b/>
-                <w:sz w:val="24"/>
-                <w:szCs w:val="24"/>
-              </w:rPr>
-              <w:t>E9</w:t>
-            </w:r>
-          </w:p>
-        </w:tc>
-        <w:tc>
-          <w:tcPr>
-            <w:tcW w:w="1920" w:type="dxa"/>
+                <w:sz w:val="24"/>
+                <w:szCs w:val="24"/>
+              </w:rPr>
+            </w:pPr>
+            <w:r>
+              <w:rPr>
+                <w:b/>
+                <w:sz w:val="24"/>
+                <w:szCs w:val="24"/>
+              </w:rPr>
+              <w:t>Clasificado</w:t>
+            </w:r>
+          </w:p>
+        </w:tc>
+        <w:tc>
+          <w:tcPr>
+            <w:tcW w:w="3465" w:type="dxa"/>
           </w:tcPr>
           <w:p>
             <w:pPr>
@@ -13474,24 +13117,22 @@
                 <w:between w:val="nil"/>
               </w:pBdr>
               <w:rPr>
-                <w:b/>
-                <w:sz w:val="24"/>
-                <w:szCs w:val="24"/>
-              </w:rPr>
-            </w:pPr>
-            <w:r>
-              <w:rPr>
-                <w:b/>
-                <w:sz w:val="24"/>
-                <w:szCs w:val="24"/>
-              </w:rPr>
-              <w:t>Clasificado</w:t>
-            </w:r>
-          </w:p>
-        </w:tc>
-        <w:tc>
-          <w:tcPr>
-            <w:tcW w:w="3465" w:type="dxa"/>
+                <w:color w:val="000000"/>
+                <w:sz w:val="24"/>
+                <w:szCs w:val="24"/>
+              </w:rPr>
+            </w:pPr>
+            <w:r>
+              <w:rPr>
+                <w:color w:val="000000"/>
+              </w:rPr>
+              <w:t>RFC clasificada por tipo y prioridad.</w:t>
+            </w:r>
+          </w:p>
+        </w:tc>
+        <w:tc>
+          <w:tcPr>
+            <w:tcW w:w="825" w:type="dxa"/>
           </w:tcPr>
           <w:p>
             <w:pPr>
@@ -13503,23 +13144,24 @@
                 <w:between w:val="nil"/>
               </w:pBdr>
               <w:rPr>
-                <w:color w:val="000000"/>
-                <w:sz w:val="24"/>
-                <w:szCs w:val="24"/>
-              </w:rPr>
-            </w:pPr>
-            <w:r>
-              <w:rPr>
-                <w:sz w:val="24"/>
-                <w:szCs w:val="24"/>
-              </w:rPr>
-              <w:t>RFC clasificada por tipo y prioridad.</w:t>
-            </w:r>
-          </w:p>
-        </w:tc>
-        <w:tc>
-          <w:tcPr>
-            <w:tcW w:w="825" w:type="dxa"/>
+                <w:b/>
+                <w:sz w:val="24"/>
+                <w:szCs w:val="24"/>
+              </w:rPr>
+            </w:pPr>
+            <w:r>
+              <w:rPr>
+                <w:b/>
+                <w:sz w:val="24"/>
+                <w:szCs w:val="24"/>
+              </w:rPr>
+              <w:t>2</w:t>
+            </w:r>
+          </w:p>
+        </w:tc>
+        <w:tc>
+          <w:tcPr>
+            <w:tcW w:w="1726" w:type="dxa"/>
           </w:tcPr>
           <w:p>
             <w:pPr>
@@ -13542,13 +13184,15 @@
                 <w:sz w:val="24"/>
                 <w:szCs w:val="24"/>
               </w:rPr>
-              <w:t>2</w:t>
-            </w:r>
-          </w:p>
-        </w:tc>
-        <w:tc>
-          <w:tcPr>
-            <w:tcW w:w="1726" w:type="dxa"/>
+              <w:t>Miguel Sifuentes</w:t>
+            </w:r>
+          </w:p>
+        </w:tc>
+      </w:tr>
+      <w:tr>
+        <w:tc>
+          <w:tcPr>
+            <w:tcW w:w="693" w:type="dxa"/>
           </w:tcPr>
           <w:p>
             <w:pPr>
@@ -13561,25 +13205,24 @@
               </w:pBdr>
               <w:rPr>
                 <w:b/>
-                <w:sz w:val="24"/>
-                <w:szCs w:val="24"/>
-              </w:rPr>
-            </w:pPr>
-            <w:r>
-              <w:rPr>
-                <w:b/>
-                <w:sz w:val="24"/>
-                <w:szCs w:val="24"/>
-              </w:rPr>
-              <w:t>Miguel Sifuentes</w:t>
-            </w:r>
-          </w:p>
-        </w:tc>
-      </w:tr>
-      <w:tr>
-        <w:tc>
-          <w:tcPr>
-            <w:tcW w:w="693" w:type="dxa"/>
+                <w:color w:val="000000"/>
+                <w:sz w:val="24"/>
+                <w:szCs w:val="24"/>
+              </w:rPr>
+            </w:pPr>
+            <w:r>
+              <w:rPr>
+                <w:b/>
+                <w:sz w:val="24"/>
+                <w:szCs w:val="24"/>
+              </w:rPr>
+              <w:t>E10</w:t>
+            </w:r>
+          </w:p>
+        </w:tc>
+        <w:tc>
+          <w:tcPr>
+            <w:tcW w:w="1920" w:type="dxa"/>
           </w:tcPr>
           <w:p>
             <w:pPr>
@@ -13603,14 +13246,27 @@
                 <w:sz w:val="24"/>
                 <w:szCs w:val="24"/>
               </w:rPr>
-              <w:t>E10</w:t>
-            </w:r>
-          </w:p>
-        </w:tc>
-        <w:tc>
-          <w:tcPr>
-            <w:tcW w:w="1920" w:type="dxa"/>
-          </w:tcPr>
+              <w:t>En evaluación</w:t>
+            </w:r>
+          </w:p>
+        </w:tc>
+        <w:tc>
+          <w:tcPr>
+            <w:tcW w:w="3465" w:type="dxa"/>
+          </w:tcPr>
+          <w:p>
+            <w:pPr>
+              <w:pStyle w:val="NormalWeb"/>
+              <w:spacing w:before="0" w:beforeAutospacing="0" w:after="160" w:afterAutospacing="0"/>
+            </w:pPr>
+            <w:r>
+              <w:rPr>
+                <w:rFonts w:ascii="Calibri" w:hAnsi="Calibri" w:cs="Calibri"/>
+                <w:color w:val="000000"/>
+              </w:rPr>
+              <w:t>Entrada: RFC en estado Clasificado (E8).</w:t>
+            </w:r>
+          </w:p>
           <w:p>
             <w:pPr>
               <w:pBdr>
@@ -13621,25 +13277,21 @@
                 <w:between w:val="nil"/>
               </w:pBdr>
               <w:rPr>
-                <w:b/>
-                <w:color w:val="000000"/>
-                <w:sz w:val="24"/>
-                <w:szCs w:val="24"/>
-              </w:rPr>
-            </w:pPr>
-            <w:r>
-              <w:rPr>
-                <w:b/>
-                <w:sz w:val="24"/>
-                <w:szCs w:val="24"/>
-              </w:rPr>
-              <w:t>En evaluación</w:t>
-            </w:r>
-          </w:p>
-        </w:tc>
-        <w:tc>
-          <w:tcPr>
-            <w:tcW w:w="3465" w:type="dxa"/>
+                <w:sz w:val="24"/>
+                <w:szCs w:val="24"/>
+              </w:rPr>
+            </w:pPr>
+            <w:r>
+              <w:rPr>
+                <w:color w:val="000000"/>
+              </w:rPr>
+              <w:t>Proceso: Evaluación de los impactos y riesgos de la RFC.</w:t>
+            </w:r>
+          </w:p>
+        </w:tc>
+        <w:tc>
+          <w:tcPr>
+            <w:tcW w:w="825" w:type="dxa"/>
           </w:tcPr>
           <w:p>
             <w:pPr>
@@ -13651,18 +13303,26 @@
                 <w:between w:val="nil"/>
               </w:pBdr>
               <w:rPr>
-                <w:sz w:val="24"/>
-                <w:szCs w:val="24"/>
-              </w:rPr>
-            </w:pPr>
-            <w:r>
-              <w:rPr>
-                <w:sz w:val="24"/>
-                <w:szCs w:val="24"/>
-              </w:rPr>
-              <w:t>Entrada: RFC en estado Clasificado (E8).</w:t>
-            </w:r>
-          </w:p>
+                <w:b/>
+                <w:color w:val="000000"/>
+                <w:sz w:val="24"/>
+                <w:szCs w:val="24"/>
+              </w:rPr>
+            </w:pPr>
+            <w:r>
+              <w:rPr>
+                <w:b/>
+                <w:sz w:val="24"/>
+                <w:szCs w:val="24"/>
+              </w:rPr>
+              <w:t>3</w:t>
+            </w:r>
+          </w:p>
+        </w:tc>
+        <w:tc>
+          <w:tcPr>
+            <w:tcW w:w="1726" w:type="dxa"/>
+          </w:tcPr>
           <w:p>
             <w:pPr>
               <w:pBdr>
@@ -13673,22 +13333,27 @@
                 <w:between w:val="nil"/>
               </w:pBdr>
               <w:rPr>
-                <w:sz w:val="24"/>
-                <w:szCs w:val="24"/>
-              </w:rPr>
-            </w:pPr>
-            <w:r>
-              <w:rPr>
-                <w:sz w:val="24"/>
-                <w:szCs w:val="24"/>
-              </w:rPr>
-              <w:t>Proceso: Evaluación de los impactos y riesgos de la RFC.</w:t>
-            </w:r>
-          </w:p>
-        </w:tc>
-        <w:tc>
-          <w:tcPr>
-            <w:tcW w:w="825" w:type="dxa"/>
+                <w:b/>
+                <w:color w:val="000000"/>
+                <w:sz w:val="24"/>
+                <w:szCs w:val="24"/>
+              </w:rPr>
+            </w:pPr>
+            <w:r>
+              <w:rPr>
+                <w:b/>
+                <w:sz w:val="24"/>
+                <w:szCs w:val="24"/>
+              </w:rPr>
+              <w:t>Miguel Sifuentes</w:t>
+            </w:r>
+          </w:p>
+        </w:tc>
+      </w:tr>
+      <w:tr>
+        <w:tc>
+          <w:tcPr>
+            <w:tcW w:w="693" w:type="dxa"/>
           </w:tcPr>
           <w:p>
             <w:pPr>
@@ -13712,13 +13377,13 @@
                 <w:sz w:val="24"/>
                 <w:szCs w:val="24"/>
               </w:rPr>
-              <w:t>3</w:t>
-            </w:r>
-          </w:p>
-        </w:tc>
-        <w:tc>
-          <w:tcPr>
-            <w:tcW w:w="1726" w:type="dxa"/>
+              <w:t>E11</w:t>
+            </w:r>
+          </w:p>
+        </w:tc>
+        <w:tc>
+          <w:tcPr>
+            <w:tcW w:w="1920" w:type="dxa"/>
           </w:tcPr>
           <w:p>
             <w:pPr>
@@ -13731,26 +13396,23 @@
               </w:pBdr>
               <w:rPr>
                 <w:b/>
-                <w:color w:val="000000"/>
-                <w:sz w:val="24"/>
-                <w:szCs w:val="24"/>
-              </w:rPr>
-            </w:pPr>
-            <w:r>
-              <w:rPr>
-                <w:b/>
-                <w:sz w:val="24"/>
-                <w:szCs w:val="24"/>
-              </w:rPr>
-              <w:t>Miguel Sifuentes</w:t>
-            </w:r>
-          </w:p>
-        </w:tc>
-      </w:tr>
-      <w:tr>
-        <w:tc>
-          <w:tcPr>
-            <w:tcW w:w="693" w:type="dxa"/>
+                <w:sz w:val="24"/>
+                <w:szCs w:val="24"/>
+              </w:rPr>
+            </w:pPr>
+            <w:r>
+              <w:rPr>
+                <w:b/>
+                <w:sz w:val="24"/>
+                <w:szCs w:val="24"/>
+              </w:rPr>
+              <w:t>Evaluado</w:t>
+            </w:r>
+          </w:p>
+        </w:tc>
+        <w:tc>
+          <w:tcPr>
+            <w:tcW w:w="3465" w:type="dxa"/>
           </w:tcPr>
           <w:p>
             <w:pPr>
@@ -13762,25 +13424,22 @@
                 <w:between w:val="nil"/>
               </w:pBdr>
               <w:rPr>
-                <w:b/>
-                <w:color w:val="000000"/>
-                <w:sz w:val="24"/>
-                <w:szCs w:val="24"/>
-              </w:rPr>
-            </w:pPr>
-            <w:r>
-              <w:rPr>
-                <w:b/>
-                <w:sz w:val="24"/>
-                <w:szCs w:val="24"/>
-              </w:rPr>
-              <w:t>E11</w:t>
-            </w:r>
-          </w:p>
-        </w:tc>
-        <w:tc>
-          <w:tcPr>
-            <w:tcW w:w="1920" w:type="dxa"/>
+                <w:color w:val="000000"/>
+                <w:sz w:val="24"/>
+                <w:szCs w:val="24"/>
+              </w:rPr>
+            </w:pPr>
+            <w:r>
+              <w:rPr>
+                <w:color w:val="000000"/>
+              </w:rPr>
+              <w:t>RFC evaluada por impactos y riesgos.</w:t>
+            </w:r>
+          </w:p>
+        </w:tc>
+        <w:tc>
+          <w:tcPr>
+            <w:tcW w:w="825" w:type="dxa"/>
           </w:tcPr>
           <w:p>
             <w:pPr>
@@ -13803,13 +13462,13 @@
                 <w:sz w:val="24"/>
                 <w:szCs w:val="24"/>
               </w:rPr>
-              <w:t>Evaluado</w:t>
-            </w:r>
-          </w:p>
-        </w:tc>
-        <w:tc>
-          <w:tcPr>
-            <w:tcW w:w="3465" w:type="dxa"/>
+              <w:t>3</w:t>
+            </w:r>
+          </w:p>
+        </w:tc>
+        <w:tc>
+          <w:tcPr>
+            <w:tcW w:w="1726" w:type="dxa"/>
           </w:tcPr>
           <w:p>
             <w:pPr>
@@ -13821,23 +13480,26 @@
                 <w:between w:val="nil"/>
               </w:pBdr>
               <w:rPr>
-                <w:color w:val="000000"/>
-                <w:sz w:val="24"/>
-                <w:szCs w:val="24"/>
-              </w:rPr>
-            </w:pPr>
-            <w:r>
-              <w:rPr>
-                <w:sz w:val="24"/>
-                <w:szCs w:val="24"/>
-              </w:rPr>
-              <w:t>RFC evaluada por impactos y riesgos.</w:t>
-            </w:r>
-          </w:p>
-        </w:tc>
-        <w:tc>
-          <w:tcPr>
-            <w:tcW w:w="825" w:type="dxa"/>
+                <w:b/>
+                <w:sz w:val="24"/>
+                <w:szCs w:val="24"/>
+              </w:rPr>
+            </w:pPr>
+            <w:r>
+              <w:rPr>
+                <w:b/>
+                <w:sz w:val="24"/>
+                <w:szCs w:val="24"/>
+              </w:rPr>
+              <w:t>Miguel Sifuentes</w:t>
+            </w:r>
+          </w:p>
+        </w:tc>
+      </w:tr>
+      <w:tr>
+        <w:tc>
+          <w:tcPr>
+            <w:tcW w:w="693" w:type="dxa"/>
           </w:tcPr>
           <w:p>
             <w:pPr>
@@ -13850,23 +13512,24 @@
               </w:pBdr>
               <w:rPr>
                 <w:b/>
-                <w:sz w:val="24"/>
-                <w:szCs w:val="24"/>
-              </w:rPr>
-            </w:pPr>
-            <w:r>
-              <w:rPr>
-                <w:b/>
-                <w:sz w:val="24"/>
-                <w:szCs w:val="24"/>
-              </w:rPr>
-              <w:t>3</w:t>
-            </w:r>
-          </w:p>
-        </w:tc>
-        <w:tc>
-          <w:tcPr>
-            <w:tcW w:w="1726" w:type="dxa"/>
+                <w:color w:val="000000"/>
+                <w:sz w:val="24"/>
+                <w:szCs w:val="24"/>
+              </w:rPr>
+            </w:pPr>
+            <w:r>
+              <w:rPr>
+                <w:b/>
+                <w:sz w:val="24"/>
+                <w:szCs w:val="24"/>
+              </w:rPr>
+              <w:t>E12</w:t>
+            </w:r>
+          </w:p>
+        </w:tc>
+        <w:tc>
+          <w:tcPr>
+            <w:tcW w:w="1920" w:type="dxa"/>
           </w:tcPr>
           <w:p>
             <w:pPr>
@@ -13879,25 +13542,24 @@
               </w:pBdr>
               <w:rPr>
                 <w:b/>
-                <w:sz w:val="24"/>
-                <w:szCs w:val="24"/>
-              </w:rPr>
-            </w:pPr>
-            <w:r>
-              <w:rPr>
-                <w:b/>
-                <w:sz w:val="24"/>
-                <w:szCs w:val="24"/>
-              </w:rPr>
-              <w:t>Miguel Sifuentes</w:t>
-            </w:r>
-          </w:p>
-        </w:tc>
-      </w:tr>
-      <w:tr>
-        <w:tc>
-          <w:tcPr>
-            <w:tcW w:w="693" w:type="dxa"/>
+                <w:color w:val="000000"/>
+                <w:sz w:val="24"/>
+                <w:szCs w:val="24"/>
+              </w:rPr>
+            </w:pPr>
+            <w:r>
+              <w:rPr>
+                <w:b/>
+                <w:sz w:val="24"/>
+                <w:szCs w:val="24"/>
+              </w:rPr>
+              <w:t>Desaprobado</w:t>
+            </w:r>
+          </w:p>
+        </w:tc>
+        <w:tc>
+          <w:tcPr>
+            <w:tcW w:w="3465" w:type="dxa"/>
           </w:tcPr>
           <w:p>
             <w:pPr>
@@ -13909,25 +13571,22 @@
                 <w:between w:val="nil"/>
               </w:pBdr>
               <w:rPr>
-                <w:b/>
-                <w:color w:val="000000"/>
-                <w:sz w:val="24"/>
-                <w:szCs w:val="24"/>
-              </w:rPr>
-            </w:pPr>
-            <w:r>
-              <w:rPr>
-                <w:b/>
-                <w:sz w:val="24"/>
-                <w:szCs w:val="24"/>
-              </w:rPr>
-              <w:t>E12</w:t>
-            </w:r>
-          </w:p>
-        </w:tc>
-        <w:tc>
-          <w:tcPr>
-            <w:tcW w:w="1920" w:type="dxa"/>
+                <w:color w:val="000000"/>
+                <w:sz w:val="24"/>
+                <w:szCs w:val="24"/>
+              </w:rPr>
+            </w:pPr>
+            <w:r>
+              <w:rPr>
+                <w:color w:val="000000"/>
+              </w:rPr>
+              <w:t>RFC con implementación rechazada.</w:t>
+            </w:r>
+          </w:p>
+        </w:tc>
+        <w:tc>
+          <w:tcPr>
+            <w:tcW w:w="825" w:type="dxa"/>
           </w:tcPr>
           <w:p>
             <w:pPr>
@@ -13951,13 +13610,13 @@
                 <w:sz w:val="24"/>
                 <w:szCs w:val="24"/>
               </w:rPr>
-              <w:t>Desaprobado</w:t>
-            </w:r>
-          </w:p>
-        </w:tc>
-        <w:tc>
-          <w:tcPr>
-            <w:tcW w:w="3465" w:type="dxa"/>
+              <w:t>4</w:t>
+            </w:r>
+          </w:p>
+        </w:tc>
+        <w:tc>
+          <w:tcPr>
+            <w:tcW w:w="1726" w:type="dxa"/>
           </w:tcPr>
           <w:p>
             <w:pPr>
@@ -13969,16 +13628,27 @@
                 <w:between w:val="nil"/>
               </w:pBdr>
               <w:rPr>
-                <w:color w:val="000000"/>
-                <w:sz w:val="24"/>
-                <w:szCs w:val="24"/>
-              </w:rPr>
-            </w:pPr>
-          </w:p>
-        </w:tc>
-        <w:tc>
-          <w:tcPr>
-            <w:tcW w:w="825" w:type="dxa"/>
+                <w:b/>
+                <w:color w:val="000000"/>
+                <w:sz w:val="24"/>
+                <w:szCs w:val="24"/>
+              </w:rPr>
+            </w:pPr>
+            <w:r>
+              <w:rPr>
+                <w:b/>
+                <w:sz w:val="24"/>
+                <w:szCs w:val="24"/>
+              </w:rPr>
+              <w:t>Frank Jacobo</w:t>
+            </w:r>
+          </w:p>
+        </w:tc>
+      </w:tr>
+      <w:tr>
+        <w:tc>
+          <w:tcPr>
+            <w:tcW w:w="693" w:type="dxa"/>
           </w:tcPr>
           <w:p>
             <w:pPr>
@@ -14002,13 +13672,13 @@
                 <w:sz w:val="24"/>
                 <w:szCs w:val="24"/>
               </w:rPr>
-              <w:t>4</w:t>
-            </w:r>
-          </w:p>
-        </w:tc>
-        <w:tc>
-          <w:tcPr>
-            <w:tcW w:w="1726" w:type="dxa"/>
+              <w:t>E13</w:t>
+            </w:r>
+          </w:p>
+        </w:tc>
+        <w:tc>
+          <w:tcPr>
+            <w:tcW w:w="1920" w:type="dxa"/>
           </w:tcPr>
           <w:p>
             <w:pPr>
@@ -14032,15 +13702,33 @@
                 <w:sz w:val="24"/>
                 <w:szCs w:val="24"/>
               </w:rPr>
-              <w:t>Frank Jacobo</w:t>
-            </w:r>
-          </w:p>
-        </w:tc>
-      </w:tr>
-      <w:tr>
-        <w:tc>
-          <w:tcPr>
-            <w:tcW w:w="693" w:type="dxa"/>
+              <w:t>Aprobado</w:t>
+            </w:r>
+          </w:p>
+        </w:tc>
+        <w:tc>
+          <w:tcPr>
+            <w:tcW w:w="3465" w:type="dxa"/>
+          </w:tcPr>
+          <w:p>
+            <w:pPr>
+              <w:rPr>
+                <w:color w:val="000000"/>
+                <w:sz w:val="24"/>
+                <w:szCs w:val="24"/>
+              </w:rPr>
+            </w:pPr>
+            <w:r>
+              <w:rPr>
+                <w:color w:val="000000"/>
+              </w:rPr>
+              <w:t>Creación de la RFC sin revisiones preliminares. </w:t>
+            </w:r>
+          </w:p>
+        </w:tc>
+        <w:tc>
+          <w:tcPr>
+            <w:tcW w:w="825" w:type="dxa"/>
           </w:tcPr>
           <w:p>
             <w:pPr>
@@ -14064,13 +13752,37 @@
                 <w:sz w:val="24"/>
                 <w:szCs w:val="24"/>
               </w:rPr>
-              <w:t>E13</w:t>
-            </w:r>
-          </w:p>
-        </w:tc>
-        <w:tc>
-          <w:tcPr>
-            <w:tcW w:w="1920" w:type="dxa"/>
+              <w:t>4</w:t>
+            </w:r>
+          </w:p>
+        </w:tc>
+        <w:tc>
+          <w:tcPr>
+            <w:tcW w:w="1726" w:type="dxa"/>
+          </w:tcPr>
+          <w:p>
+            <w:pPr>
+              <w:rPr>
+                <w:b/>
+                <w:sz w:val="24"/>
+                <w:szCs w:val="24"/>
+              </w:rPr>
+            </w:pPr>
+            <w:r>
+              <w:rPr>
+                <w:b/>
+                <w:sz w:val="24"/>
+                <w:szCs w:val="24"/>
+              </w:rPr>
+              <w:t>Frank Jacobo</w:t>
+            </w:r>
+          </w:p>
+        </w:tc>
+      </w:tr>
+      <w:tr>
+        <w:tc>
+          <w:tcPr>
+            <w:tcW w:w="693" w:type="dxa"/>
           </w:tcPr>
           <w:p>
             <w:pPr>
@@ -14094,27 +13806,13 @@
                 <w:sz w:val="24"/>
                 <w:szCs w:val="24"/>
               </w:rPr>
-              <w:t>Aprobado</w:t>
-            </w:r>
-          </w:p>
-        </w:tc>
-        <w:tc>
-          <w:tcPr>
-            <w:tcW w:w="3465" w:type="dxa"/>
-          </w:tcPr>
-          <w:p>
-            <w:pPr>
-              <w:rPr>
-                <w:color w:val="000000"/>
-                <w:sz w:val="24"/>
-                <w:szCs w:val="24"/>
-              </w:rPr>
-            </w:pPr>
-          </w:p>
-        </w:tc>
-        <w:tc>
-          <w:tcPr>
-            <w:tcW w:w="825" w:type="dxa"/>
+              <w:t>E14</w:t>
+            </w:r>
+          </w:p>
+        </w:tc>
+        <w:tc>
+          <w:tcPr>
+            <w:tcW w:w="1920" w:type="dxa"/>
           </w:tcPr>
           <w:p>
             <w:pPr>
@@ -14138,37 +13836,45 @@
                 <w:sz w:val="24"/>
                 <w:szCs w:val="24"/>
               </w:rPr>
-              <w:t>4</w:t>
-            </w:r>
-          </w:p>
-        </w:tc>
-        <w:tc>
-          <w:tcPr>
-            <w:tcW w:w="1726" w:type="dxa"/>
-          </w:tcPr>
-          <w:p>
-            <w:pPr>
-              <w:rPr>
-                <w:b/>
-                <w:sz w:val="24"/>
-                <w:szCs w:val="24"/>
-              </w:rPr>
-            </w:pPr>
-            <w:r>
-              <w:rPr>
-                <w:b/>
-                <w:sz w:val="24"/>
-                <w:szCs w:val="24"/>
-              </w:rPr>
-              <w:t>Frank Jacobo</w:t>
-            </w:r>
-          </w:p>
-        </w:tc>
-      </w:tr>
-      <w:tr>
-        <w:tc>
-          <w:tcPr>
-            <w:tcW w:w="693" w:type="dxa"/>
+              <w:t>En planificación</w:t>
+            </w:r>
+          </w:p>
+        </w:tc>
+        <w:tc>
+          <w:tcPr>
+            <w:tcW w:w="3465" w:type="dxa"/>
+          </w:tcPr>
+          <w:p>
+            <w:pPr>
+              <w:pStyle w:val="NormalWeb"/>
+              <w:spacing w:before="0" w:beforeAutospacing="0" w:after="160" w:afterAutospacing="0"/>
+            </w:pPr>
+            <w:r>
+              <w:rPr>
+                <w:rFonts w:ascii="Calibri" w:hAnsi="Calibri" w:cs="Calibri"/>
+                <w:color w:val="000000"/>
+              </w:rPr>
+              <w:t>Entrada: RFC en estado Creado (E1).</w:t>
+            </w:r>
+          </w:p>
+          <w:p>
+            <w:pPr>
+              <w:rPr>
+                <w:sz w:val="24"/>
+                <w:szCs w:val="24"/>
+              </w:rPr>
+            </w:pPr>
+            <w:r>
+              <w:rPr>
+                <w:color w:val="000000"/>
+              </w:rPr>
+              <w:t>Proceso: Aseguramiento de la recepción de la RFC.</w:t>
+            </w:r>
+          </w:p>
+        </w:tc>
+        <w:tc>
+          <w:tcPr>
+            <w:tcW w:w="825" w:type="dxa"/>
           </w:tcPr>
           <w:p>
             <w:pPr>
@@ -14192,13 +13898,37 @@
                 <w:sz w:val="24"/>
                 <w:szCs w:val="24"/>
               </w:rPr>
-              <w:t>E14</w:t>
-            </w:r>
-          </w:p>
-        </w:tc>
-        <w:tc>
-          <w:tcPr>
-            <w:tcW w:w="1920" w:type="dxa"/>
+              <w:t>5</w:t>
+            </w:r>
+          </w:p>
+        </w:tc>
+        <w:tc>
+          <w:tcPr>
+            <w:tcW w:w="1726" w:type="dxa"/>
+          </w:tcPr>
+          <w:p>
+            <w:pPr>
+              <w:rPr>
+                <w:b/>
+                <w:sz w:val="24"/>
+                <w:szCs w:val="24"/>
+              </w:rPr>
+            </w:pPr>
+            <w:r>
+              <w:rPr>
+                <w:b/>
+                <w:sz w:val="24"/>
+                <w:szCs w:val="24"/>
+              </w:rPr>
+              <w:t>Frank Jacobo</w:t>
+            </w:r>
+          </w:p>
+        </w:tc>
+      </w:tr>
+      <w:tr>
+        <w:tc>
+          <w:tcPr>
+            <w:tcW w:w="693" w:type="dxa"/>
           </w:tcPr>
           <w:p>
             <w:pPr>
@@ -14222,26 +13952,13 @@
                 <w:sz w:val="24"/>
                 <w:szCs w:val="24"/>
               </w:rPr>
-              <w:t>En planificación</w:t>
-            </w:r>
-          </w:p>
-        </w:tc>
-        <w:tc>
-          <w:tcPr>
-            <w:tcW w:w="3465" w:type="dxa"/>
-          </w:tcPr>
-          <w:p>
-            <w:pPr>
-              <w:rPr>
-                <w:sz w:val="24"/>
-                <w:szCs w:val="24"/>
-              </w:rPr>
-            </w:pPr>
-          </w:p>
-        </w:tc>
-        <w:tc>
-          <w:tcPr>
-            <w:tcW w:w="825" w:type="dxa"/>
+              <w:t>E15</w:t>
+            </w:r>
+          </w:p>
+        </w:tc>
+        <w:tc>
+          <w:tcPr>
+            <w:tcW w:w="1920" w:type="dxa"/>
           </w:tcPr>
           <w:p>
             <w:pPr>
@@ -14265,37 +13982,13 @@
                 <w:sz w:val="24"/>
                 <w:szCs w:val="24"/>
               </w:rPr>
-              <w:t>5</w:t>
-            </w:r>
-          </w:p>
-        </w:tc>
-        <w:tc>
-          <w:tcPr>
-            <w:tcW w:w="1726" w:type="dxa"/>
-          </w:tcPr>
-          <w:p>
-            <w:pPr>
-              <w:rPr>
-                <w:b/>
-                <w:sz w:val="24"/>
-                <w:szCs w:val="24"/>
-              </w:rPr>
-            </w:pPr>
-            <w:r>
-              <w:rPr>
-                <w:b/>
-                <w:sz w:val="24"/>
-                <w:szCs w:val="24"/>
-              </w:rPr>
-              <w:t>Frank Jacobo</w:t>
-            </w:r>
-          </w:p>
-        </w:tc>
-      </w:tr>
-      <w:tr>
-        <w:tc>
-          <w:tcPr>
-            <w:tcW w:w="693" w:type="dxa"/>
+              <w:t>Planificado</w:t>
+            </w:r>
+          </w:p>
+        </w:tc>
+        <w:tc>
+          <w:tcPr>
+            <w:tcW w:w="3465" w:type="dxa"/>
           </w:tcPr>
           <w:p>
             <w:pPr>
@@ -14307,25 +14000,22 @@
                 <w:between w:val="nil"/>
               </w:pBdr>
               <w:rPr>
-                <w:b/>
-                <w:color w:val="000000"/>
-                <w:sz w:val="24"/>
-                <w:szCs w:val="24"/>
-              </w:rPr>
-            </w:pPr>
-            <w:r>
-              <w:rPr>
-                <w:b/>
-                <w:sz w:val="24"/>
-                <w:szCs w:val="24"/>
-              </w:rPr>
-              <w:t>E15</w:t>
-            </w:r>
-          </w:p>
-        </w:tc>
-        <w:tc>
-          <w:tcPr>
-            <w:tcW w:w="1920" w:type="dxa"/>
+                <w:color w:val="000000"/>
+                <w:sz w:val="24"/>
+                <w:szCs w:val="24"/>
+              </w:rPr>
+            </w:pPr>
+            <w:r>
+              <w:rPr>
+                <w:color w:val="000000"/>
+              </w:rPr>
+              <w:t>RFC recibida adecuadamente y lista para su análisis.</w:t>
+            </w:r>
+          </w:p>
+        </w:tc>
+        <w:tc>
+          <w:tcPr>
+            <w:tcW w:w="825" w:type="dxa"/>
           </w:tcPr>
           <w:p>
             <w:pPr>
@@ -14349,13 +14039,37 @@
                 <w:sz w:val="24"/>
                 <w:szCs w:val="24"/>
               </w:rPr>
-              <w:t>Planificado</w:t>
-            </w:r>
-          </w:p>
-        </w:tc>
-        <w:tc>
-          <w:tcPr>
-            <w:tcW w:w="3465" w:type="dxa"/>
+              <w:t>5</w:t>
+            </w:r>
+          </w:p>
+        </w:tc>
+        <w:tc>
+          <w:tcPr>
+            <w:tcW w:w="1726" w:type="dxa"/>
+          </w:tcPr>
+          <w:p>
+            <w:pPr>
+              <w:rPr>
+                <w:b/>
+                <w:sz w:val="24"/>
+                <w:szCs w:val="24"/>
+              </w:rPr>
+            </w:pPr>
+            <w:r>
+              <w:rPr>
+                <w:b/>
+                <w:sz w:val="24"/>
+                <w:szCs w:val="24"/>
+              </w:rPr>
+              <w:t>Leonardo Ormeño</w:t>
+            </w:r>
+          </w:p>
+        </w:tc>
+      </w:tr>
+      <w:tr>
+        <w:tc>
+          <w:tcPr>
+            <w:tcW w:w="693" w:type="dxa"/>
           </w:tcPr>
           <w:p>
             <w:pPr>
@@ -14367,16 +14081,25 @@
                 <w:between w:val="nil"/>
               </w:pBdr>
               <w:rPr>
-                <w:color w:val="000000"/>
-                <w:sz w:val="24"/>
-                <w:szCs w:val="24"/>
-              </w:rPr>
-            </w:pPr>
-          </w:p>
-        </w:tc>
-        <w:tc>
-          <w:tcPr>
-            <w:tcW w:w="825" w:type="dxa"/>
+                <w:b/>
+                <w:color w:val="000000"/>
+                <w:sz w:val="24"/>
+                <w:szCs w:val="24"/>
+              </w:rPr>
+            </w:pPr>
+            <w:r>
+              <w:rPr>
+                <w:b/>
+                <w:sz w:val="24"/>
+                <w:szCs w:val="24"/>
+              </w:rPr>
+              <w:t>E16</w:t>
+            </w:r>
+          </w:p>
+        </w:tc>
+        <w:tc>
+          <w:tcPr>
+            <w:tcW w:w="1920" w:type="dxa"/>
           </w:tcPr>
           <w:p>
             <w:pPr>
@@ -14400,37 +14123,45 @@
                 <w:sz w:val="24"/>
                 <w:szCs w:val="24"/>
               </w:rPr>
-              <w:t>5</w:t>
-            </w:r>
-          </w:p>
-        </w:tc>
-        <w:tc>
-          <w:tcPr>
-            <w:tcW w:w="1726" w:type="dxa"/>
-          </w:tcPr>
-          <w:p>
-            <w:pPr>
-              <w:rPr>
-                <w:b/>
-                <w:sz w:val="24"/>
-                <w:szCs w:val="24"/>
-              </w:rPr>
-            </w:pPr>
-            <w:r>
-              <w:rPr>
-                <w:b/>
-                <w:sz w:val="24"/>
-                <w:szCs w:val="24"/>
-              </w:rPr>
-              <w:t>Leonardo Ormeño</w:t>
-            </w:r>
-          </w:p>
-        </w:tc>
-      </w:tr>
-      <w:tr>
-        <w:tc>
-          <w:tcPr>
-            <w:tcW w:w="693" w:type="dxa"/>
+              <w:t>En implementación</w:t>
+            </w:r>
+          </w:p>
+        </w:tc>
+        <w:tc>
+          <w:tcPr>
+            <w:tcW w:w="3465" w:type="dxa"/>
+          </w:tcPr>
+          <w:p>
+            <w:pPr>
+              <w:pStyle w:val="NormalWeb"/>
+              <w:spacing w:before="0" w:beforeAutospacing="0" w:after="160" w:afterAutospacing="0"/>
+            </w:pPr>
+            <w:r>
+              <w:rPr>
+                <w:rFonts w:ascii="Calibri" w:hAnsi="Calibri" w:cs="Calibri"/>
+                <w:color w:val="000000"/>
+              </w:rPr>
+              <w:t>Entrada: RFC en estado Recibido (E3).</w:t>
+            </w:r>
+          </w:p>
+          <w:p>
+            <w:pPr>
+              <w:rPr>
+                <w:sz w:val="24"/>
+                <w:szCs w:val="24"/>
+              </w:rPr>
+            </w:pPr>
+            <w:r>
+              <w:rPr>
+                <w:color w:val="000000"/>
+              </w:rPr>
+              <w:t>Proceso: Análisis de la RFC.</w:t>
+            </w:r>
+          </w:p>
+        </w:tc>
+        <w:tc>
+          <w:tcPr>
+            <w:tcW w:w="825" w:type="dxa"/>
           </w:tcPr>
           <w:p>
             <w:pPr>
@@ -14454,13 +14185,38 @@
                 <w:sz w:val="24"/>
                 <w:szCs w:val="24"/>
               </w:rPr>
-              <w:t>E16</w:t>
-            </w:r>
-          </w:p>
-        </w:tc>
-        <w:tc>
-          <w:tcPr>
-            <w:tcW w:w="1920" w:type="dxa"/>
+              <w:t>6</w:t>
+            </w:r>
+          </w:p>
+        </w:tc>
+        <w:tc>
+          <w:tcPr>
+            <w:tcW w:w="1726" w:type="dxa"/>
+          </w:tcPr>
+          <w:p>
+            <w:pPr>
+              <w:rPr>
+                <w:b/>
+                <w:color w:val="000000"/>
+                <w:sz w:val="24"/>
+                <w:szCs w:val="24"/>
+              </w:rPr>
+            </w:pPr>
+            <w:r>
+              <w:rPr>
+                <w:b/>
+                <w:sz w:val="24"/>
+                <w:szCs w:val="24"/>
+              </w:rPr>
+              <w:t>Leonardo Ormeño</w:t>
+            </w:r>
+          </w:p>
+        </w:tc>
+      </w:tr>
+      <w:tr>
+        <w:tc>
+          <w:tcPr>
+            <w:tcW w:w="693" w:type="dxa"/>
           </w:tcPr>
           <w:p>
             <w:pPr>
@@ -14484,26 +14240,13 @@
                 <w:sz w:val="24"/>
                 <w:szCs w:val="24"/>
               </w:rPr>
-              <w:t>En implementación</w:t>
-            </w:r>
-          </w:p>
-        </w:tc>
-        <w:tc>
-          <w:tcPr>
-            <w:tcW w:w="3465" w:type="dxa"/>
-          </w:tcPr>
-          <w:p>
-            <w:pPr>
-              <w:rPr>
-                <w:sz w:val="24"/>
-                <w:szCs w:val="24"/>
-              </w:rPr>
-            </w:pPr>
-          </w:p>
-        </w:tc>
-        <w:tc>
-          <w:tcPr>
-            <w:tcW w:w="825" w:type="dxa"/>
+              <w:t>E17</w:t>
+            </w:r>
+          </w:p>
+        </w:tc>
+        <w:tc>
+          <w:tcPr>
+            <w:tcW w:w="1920" w:type="dxa"/>
           </w:tcPr>
           <w:p>
             <w:pPr>
@@ -14527,38 +14270,13 @@
                 <w:sz w:val="24"/>
                 <w:szCs w:val="24"/>
               </w:rPr>
-              <w:t>6</w:t>
-            </w:r>
-          </w:p>
-        </w:tc>
-        <w:tc>
-          <w:tcPr>
-            <w:tcW w:w="1726" w:type="dxa"/>
-          </w:tcPr>
-          <w:p>
-            <w:pPr>
-              <w:rPr>
-                <w:b/>
-                <w:color w:val="000000"/>
-                <w:sz w:val="24"/>
-                <w:szCs w:val="24"/>
-              </w:rPr>
-            </w:pPr>
-            <w:r>
-              <w:rPr>
-                <w:b/>
-                <w:sz w:val="24"/>
-                <w:szCs w:val="24"/>
-              </w:rPr>
-              <w:t>Leonardo Ormeño</w:t>
-            </w:r>
-          </w:p>
-        </w:tc>
-      </w:tr>
-      <w:tr>
-        <w:tc>
-          <w:tcPr>
-            <w:tcW w:w="693" w:type="dxa"/>
+              <w:t>Implementado</w:t>
+            </w:r>
+          </w:p>
+        </w:tc>
+        <w:tc>
+          <w:tcPr>
+            <w:tcW w:w="3465" w:type="dxa"/>
           </w:tcPr>
           <w:p>
             <w:pPr>
@@ -14570,25 +14288,22 @@
                 <w:between w:val="nil"/>
               </w:pBdr>
               <w:rPr>
-                <w:b/>
-                <w:color w:val="000000"/>
-                <w:sz w:val="24"/>
-                <w:szCs w:val="24"/>
-              </w:rPr>
-            </w:pPr>
-            <w:r>
-              <w:rPr>
-                <w:b/>
-                <w:sz w:val="24"/>
-                <w:szCs w:val="24"/>
-              </w:rPr>
-              <w:t>E17</w:t>
-            </w:r>
-          </w:p>
-        </w:tc>
-        <w:tc>
-          <w:tcPr>
-            <w:tcW w:w="1920" w:type="dxa"/>
+                <w:color w:val="000000"/>
+                <w:sz w:val="24"/>
+                <w:szCs w:val="24"/>
+              </w:rPr>
+            </w:pPr>
+            <w:r>
+              <w:rPr>
+                <w:color w:val="000000"/>
+              </w:rPr>
+              <w:t>Rechazo de la RFC después de haberse analizado por no cumplir con los parámetros correctos como la descripción o justificación.</w:t>
+            </w:r>
+          </w:p>
+        </w:tc>
+        <w:tc>
+          <w:tcPr>
+            <w:tcW w:w="825" w:type="dxa"/>
           </w:tcPr>
           <w:p>
             <w:pPr>
@@ -14612,13 +14327,37 @@
                 <w:sz w:val="24"/>
                 <w:szCs w:val="24"/>
               </w:rPr>
-              <w:t>Implementado</w:t>
-            </w:r>
-          </w:p>
-        </w:tc>
-        <w:tc>
-          <w:tcPr>
-            <w:tcW w:w="3465" w:type="dxa"/>
+              <w:t>6</w:t>
+            </w:r>
+          </w:p>
+        </w:tc>
+        <w:tc>
+          <w:tcPr>
+            <w:tcW w:w="1726" w:type="dxa"/>
+          </w:tcPr>
+          <w:p>
+            <w:pPr>
+              <w:rPr>
+                <w:b/>
+                <w:sz w:val="24"/>
+                <w:szCs w:val="24"/>
+              </w:rPr>
+            </w:pPr>
+            <w:r>
+              <w:rPr>
+                <w:b/>
+                <w:sz w:val="24"/>
+                <w:szCs w:val="24"/>
+              </w:rPr>
+              <w:t>Leonardo Ormeño</w:t>
+            </w:r>
+          </w:p>
+        </w:tc>
+      </w:tr>
+      <w:tr>
+        <w:tc>
+          <w:tcPr>
+            <w:tcW w:w="693" w:type="dxa"/>
           </w:tcPr>
           <w:p>
             <w:pPr>
@@ -14630,16 +14369,26 @@
                 <w:between w:val="nil"/>
               </w:pBdr>
               <w:rPr>
-                <w:color w:val="000000"/>
-                <w:sz w:val="24"/>
-                <w:szCs w:val="24"/>
-              </w:rPr>
-            </w:pPr>
-          </w:p>
-        </w:tc>
-        <w:tc>
-          <w:tcPr>
-            <w:tcW w:w="825" w:type="dxa"/>
+                <w:b/>
+                <w:color w:val="000000"/>
+                <w:sz w:val="24"/>
+                <w:szCs w:val="24"/>
+              </w:rPr>
+            </w:pPr>
+            <w:r>
+              <w:rPr>
+                <w:b/>
+                <w:sz w:val="24"/>
+                <w:szCs w:val="24"/>
+              </w:rPr>
+              <w:lastRenderedPageBreak/>
+              <w:t>E18</w:t>
+            </w:r>
+          </w:p>
+        </w:tc>
+        <w:tc>
+          <w:tcPr>
+            <w:tcW w:w="1920" w:type="dxa"/>
           </w:tcPr>
           <w:p>
             <w:pPr>
@@ -14663,37 +14412,32 @@
                 <w:sz w:val="24"/>
                 <w:szCs w:val="24"/>
               </w:rPr>
-              <w:t>6</w:t>
-            </w:r>
-          </w:p>
-        </w:tc>
-        <w:tc>
-          <w:tcPr>
-            <w:tcW w:w="1726" w:type="dxa"/>
-          </w:tcPr>
-          <w:p>
-            <w:pPr>
-              <w:rPr>
-                <w:b/>
-                <w:sz w:val="24"/>
-                <w:szCs w:val="24"/>
-              </w:rPr>
-            </w:pPr>
-            <w:r>
-              <w:rPr>
-                <w:b/>
-                <w:sz w:val="24"/>
-                <w:szCs w:val="24"/>
-              </w:rPr>
-              <w:t>Leonardo Ormeño</w:t>
-            </w:r>
-          </w:p>
-        </w:tc>
-      </w:tr>
-      <w:tr>
-        <w:tc>
-          <w:tcPr>
-            <w:tcW w:w="693" w:type="dxa"/>
+              <w:t>Verificación de la implementación</w:t>
+            </w:r>
+          </w:p>
+        </w:tc>
+        <w:tc>
+          <w:tcPr>
+            <w:tcW w:w="3465" w:type="dxa"/>
+          </w:tcPr>
+          <w:p>
+            <w:pPr>
+              <w:rPr>
+                <w:sz w:val="24"/>
+                <w:szCs w:val="24"/>
+              </w:rPr>
+            </w:pPr>
+            <w:r>
+              <w:rPr>
+                <w:color w:val="000000"/>
+              </w:rPr>
+              <w:t>La RFC urgente o pre-aprobada es aceptada de manera excepcional para su posterior regularización.</w:t>
+            </w:r>
+          </w:p>
+        </w:tc>
+        <w:tc>
+          <w:tcPr>
+            <w:tcW w:w="825" w:type="dxa"/>
           </w:tcPr>
           <w:p>
             <w:pPr>
@@ -14717,14 +14461,37 @@
                 <w:sz w:val="24"/>
                 <w:szCs w:val="24"/>
               </w:rPr>
-              <w:lastRenderedPageBreak/>
-              <w:t>E18</w:t>
-            </w:r>
-          </w:p>
-        </w:tc>
-        <w:tc>
-          <w:tcPr>
-            <w:tcW w:w="1920" w:type="dxa"/>
+              <w:t>7</w:t>
+            </w:r>
+          </w:p>
+        </w:tc>
+        <w:tc>
+          <w:tcPr>
+            <w:tcW w:w="1726" w:type="dxa"/>
+          </w:tcPr>
+          <w:p>
+            <w:pPr>
+              <w:rPr>
+                <w:b/>
+                <w:sz w:val="24"/>
+                <w:szCs w:val="24"/>
+              </w:rPr>
+            </w:pPr>
+            <w:r>
+              <w:rPr>
+                <w:b/>
+                <w:sz w:val="24"/>
+                <w:szCs w:val="24"/>
+              </w:rPr>
+              <w:t>Guillermo Savero</w:t>
+            </w:r>
+          </w:p>
+        </w:tc>
+      </w:tr>
+      <w:tr>
+        <w:tc>
+          <w:tcPr>
+            <w:tcW w:w="693" w:type="dxa"/>
           </w:tcPr>
           <w:p>
             <w:pPr>
@@ -14748,26 +14515,35 @@
                 <w:sz w:val="24"/>
                 <w:szCs w:val="24"/>
               </w:rPr>
-              <w:t>Verificación de la implementación</w:t>
+              <w:t>E19</w:t>
+            </w:r>
+          </w:p>
+        </w:tc>
+        <w:tc>
+          <w:tcPr>
+            <w:tcW w:w="1920" w:type="dxa"/>
+          </w:tcPr>
+          <w:p>
+            <w:pPr>
+              <w:rPr>
+                <w:b/>
+                <w:sz w:val="24"/>
+                <w:szCs w:val="24"/>
+              </w:rPr>
+            </w:pPr>
+            <w:r>
+              <w:rPr>
+                <w:b/>
+                <w:sz w:val="24"/>
+                <w:szCs w:val="24"/>
+              </w:rPr>
+              <w:t>Implementación desaprobada</w:t>
             </w:r>
           </w:p>
         </w:tc>
         <w:tc>
           <w:tcPr>
             <w:tcW w:w="3465" w:type="dxa"/>
-          </w:tcPr>
-          <w:p>
-            <w:pPr>
-              <w:rPr>
-                <w:sz w:val="24"/>
-                <w:szCs w:val="24"/>
-              </w:rPr>
-            </w:pPr>
-          </w:p>
-        </w:tc>
-        <w:tc>
-          <w:tcPr>
-            <w:tcW w:w="825" w:type="dxa"/>
           </w:tcPr>
           <w:p>
             <w:pPr>
@@ -14779,59 +14555,22 @@
                 <w:between w:val="nil"/>
               </w:pBdr>
               <w:rPr>
-                <w:b/>
-                <w:color w:val="000000"/>
-                <w:sz w:val="24"/>
-                <w:szCs w:val="24"/>
-              </w:rPr>
-            </w:pPr>
-            <w:r>
-              <w:rPr>
-                <w:b/>
-                <w:sz w:val="24"/>
-                <w:szCs w:val="24"/>
-              </w:rPr>
-              <w:t>7</w:t>
-            </w:r>
-          </w:p>
-        </w:tc>
-        <w:tc>
-          <w:tcPr>
-            <w:tcW w:w="1726" w:type="dxa"/>
-          </w:tcPr>
-          <w:p>
-            <w:pPr>
-              <w:rPr>
-                <w:b/>
-                <w:sz w:val="24"/>
-                <w:szCs w:val="24"/>
-              </w:rPr>
-            </w:pPr>
-            <w:r>
-              <w:rPr>
-                <w:b/>
-                <w:sz w:val="24"/>
-                <w:szCs w:val="24"/>
-              </w:rPr>
-              <w:t xml:space="preserve">Guillermo </w:t>
-            </w:r>
-            <w:proofErr w:type="spellStart"/>
-            <w:r>
-              <w:rPr>
-                <w:b/>
-                <w:sz w:val="24"/>
-                <w:szCs w:val="24"/>
-              </w:rPr>
-              <w:t>Savero</w:t>
-            </w:r>
-            <w:proofErr w:type="spellEnd"/>
-          </w:p>
-        </w:tc>
-      </w:tr>
-      <w:tr>
-        <w:tc>
-          <w:tcPr>
-            <w:tcW w:w="693" w:type="dxa"/>
+                <w:color w:val="000000"/>
+                <w:sz w:val="24"/>
+                <w:szCs w:val="24"/>
+              </w:rPr>
+            </w:pPr>
+            <w:r>
+              <w:rPr>
+                <w:color w:val="000000"/>
+              </w:rPr>
+              <w:t>Aceptación de la RFC después de haberse analizado por cumplir con los parámetros correctos.</w:t>
+            </w:r>
+          </w:p>
+        </w:tc>
+        <w:tc>
+          <w:tcPr>
+            <w:tcW w:w="825" w:type="dxa"/>
           </w:tcPr>
           <w:p>
             <w:pPr>
@@ -14855,35 +14594,38 @@
                 <w:sz w:val="24"/>
                 <w:szCs w:val="24"/>
               </w:rPr>
-              <w:t>E19</w:t>
-            </w:r>
-          </w:p>
-        </w:tc>
-        <w:tc>
-          <w:tcPr>
-            <w:tcW w:w="1920" w:type="dxa"/>
-          </w:tcPr>
-          <w:p>
-            <w:pPr>
-              <w:rPr>
-                <w:b/>
-                <w:sz w:val="24"/>
-                <w:szCs w:val="24"/>
-              </w:rPr>
-            </w:pPr>
-            <w:r>
-              <w:rPr>
-                <w:b/>
-                <w:sz w:val="24"/>
-                <w:szCs w:val="24"/>
-              </w:rPr>
-              <w:t>Implementación desaprobada</w:t>
-            </w:r>
-          </w:p>
-        </w:tc>
-        <w:tc>
-          <w:tcPr>
-            <w:tcW w:w="3465" w:type="dxa"/>
+              <w:t>7</w:t>
+            </w:r>
+          </w:p>
+        </w:tc>
+        <w:tc>
+          <w:tcPr>
+            <w:tcW w:w="1726" w:type="dxa"/>
+          </w:tcPr>
+          <w:p>
+            <w:pPr>
+              <w:rPr>
+                <w:b/>
+                <w:color w:val="000000"/>
+                <w:sz w:val="24"/>
+                <w:szCs w:val="24"/>
+              </w:rPr>
+            </w:pPr>
+            <w:r>
+              <w:rPr>
+                <w:b/>
+                <w:sz w:val="24"/>
+                <w:szCs w:val="24"/>
+              </w:rPr>
+              <w:t>Guillermo Savero</w:t>
+            </w:r>
+          </w:p>
+        </w:tc>
+      </w:tr>
+      <w:tr>
+        <w:tc>
+          <w:tcPr>
+            <w:tcW w:w="693" w:type="dxa"/>
           </w:tcPr>
           <w:p>
             <w:pPr>
@@ -14895,11 +14637,74 @@
                 <w:between w:val="nil"/>
               </w:pBdr>
               <w:rPr>
-                <w:color w:val="000000"/>
-                <w:sz w:val="24"/>
-                <w:szCs w:val="24"/>
-              </w:rPr>
-            </w:pPr>
+                <w:b/>
+                <w:color w:val="000000"/>
+                <w:sz w:val="24"/>
+                <w:szCs w:val="24"/>
+              </w:rPr>
+            </w:pPr>
+            <w:r>
+              <w:rPr>
+                <w:b/>
+                <w:sz w:val="24"/>
+                <w:szCs w:val="24"/>
+              </w:rPr>
+              <w:t>E20</w:t>
+            </w:r>
+          </w:p>
+        </w:tc>
+        <w:tc>
+          <w:tcPr>
+            <w:tcW w:w="1920" w:type="dxa"/>
+          </w:tcPr>
+          <w:p>
+            <w:pPr>
+              <w:rPr>
+                <w:b/>
+                <w:sz w:val="24"/>
+                <w:szCs w:val="24"/>
+              </w:rPr>
+            </w:pPr>
+            <w:r>
+              <w:rPr>
+                <w:b/>
+                <w:sz w:val="24"/>
+                <w:szCs w:val="24"/>
+              </w:rPr>
+              <w:t>Reimplementación</w:t>
+            </w:r>
+          </w:p>
+        </w:tc>
+        <w:tc>
+          <w:tcPr>
+            <w:tcW w:w="3465" w:type="dxa"/>
+          </w:tcPr>
+          <w:p>
+            <w:pPr>
+              <w:pStyle w:val="NormalWeb"/>
+              <w:spacing w:before="0" w:beforeAutospacing="0" w:after="160" w:afterAutospacing="0"/>
+            </w:pPr>
+            <w:r>
+              <w:rPr>
+                <w:rFonts w:ascii="Calibri" w:hAnsi="Calibri" w:cs="Calibri"/>
+                <w:color w:val="000000"/>
+              </w:rPr>
+              <w:t>Entrada: RFC en estado Aceptado (E6).</w:t>
+            </w:r>
+          </w:p>
+          <w:p>
+            <w:pPr>
+              <w:rPr>
+                <w:sz w:val="24"/>
+                <w:szCs w:val="24"/>
+              </w:rPr>
+            </w:pPr>
+            <w:r>
+              <w:rPr>
+                <w:color w:val="000000"/>
+              </w:rPr>
+              <w:t>Proceso: Clasificación de la RFC por tipo y prioridad.</w:t>
+            </w:r>
           </w:p>
         </w:tc>
         <w:tc>
@@ -14951,18 +14756,8 @@
                 <w:sz w:val="24"/>
                 <w:szCs w:val="24"/>
               </w:rPr>
-              <w:t xml:space="preserve">Guillermo </w:t>
-            </w:r>
-            <w:proofErr w:type="spellStart"/>
-            <w:r>
-              <w:rPr>
-                <w:b/>
-                <w:sz w:val="24"/>
-                <w:szCs w:val="24"/>
-              </w:rPr>
-              <w:t>Savero</w:t>
-            </w:r>
-            <w:proofErr w:type="spellEnd"/>
+              <w:t>Guillermo Savero</w:t>
+            </w:r>
           </w:p>
         </w:tc>
       </w:tr>
@@ -14993,7 +14788,7 @@
                 <w:sz w:val="24"/>
                 <w:szCs w:val="24"/>
               </w:rPr>
-              <w:t>E20</w:t>
+              <w:t>E21</w:t>
             </w:r>
           </w:p>
         </w:tc>
@@ -15015,7 +14810,7 @@
                 <w:sz w:val="24"/>
                 <w:szCs w:val="24"/>
               </w:rPr>
-              <w:t>Reimplementación</w:t>
+              <w:t>Implementación aprobada</w:t>
             </w:r>
           </w:p>
         </w:tc>
@@ -15026,10 +14821,17 @@
           <w:p>
             <w:pPr>
               <w:rPr>
-                <w:sz w:val="24"/>
-                <w:szCs w:val="24"/>
-              </w:rPr>
-            </w:pPr>
+                <w:color w:val="000000"/>
+                <w:sz w:val="24"/>
+                <w:szCs w:val="24"/>
+              </w:rPr>
+            </w:pPr>
+            <w:r>
+              <w:rPr>
+                <w:color w:val="000000"/>
+              </w:rPr>
+              <w:t>RFC clasificada por tipo y prioridad.</w:t>
+            </w:r>
           </w:p>
         </w:tc>
         <w:tc>
@@ -15081,18 +14883,8 @@
                 <w:sz w:val="24"/>
                 <w:szCs w:val="24"/>
               </w:rPr>
-              <w:t xml:space="preserve">Guillermo </w:t>
-            </w:r>
-            <w:proofErr w:type="spellStart"/>
-            <w:r>
-              <w:rPr>
-                <w:b/>
-                <w:sz w:val="24"/>
-                <w:szCs w:val="24"/>
-              </w:rPr>
-              <w:t>Savero</w:t>
-            </w:r>
-            <w:proofErr w:type="spellEnd"/>
+              <w:t>Araccelli Zevallos</w:t>
+            </w:r>
           </w:p>
         </w:tc>
       </w:tr>
@@ -15123,49 +14915,13 @@
                 <w:sz w:val="24"/>
                 <w:szCs w:val="24"/>
               </w:rPr>
-              <w:t>E21</w:t>
+              <w:t>E22</w:t>
             </w:r>
           </w:p>
         </w:tc>
         <w:tc>
           <w:tcPr>
             <w:tcW w:w="1920" w:type="dxa"/>
-          </w:tcPr>
-          <w:p>
-            <w:pPr>
-              <w:rPr>
-                <w:b/>
-                <w:sz w:val="24"/>
-                <w:szCs w:val="24"/>
-              </w:rPr>
-            </w:pPr>
-            <w:r>
-              <w:rPr>
-                <w:b/>
-                <w:sz w:val="24"/>
-                <w:szCs w:val="24"/>
-              </w:rPr>
-              <w:t>Implementación aprobada</w:t>
-            </w:r>
-          </w:p>
-        </w:tc>
-        <w:tc>
-          <w:tcPr>
-            <w:tcW w:w="3465" w:type="dxa"/>
-          </w:tcPr>
-          <w:p>
-            <w:pPr>
-              <w:rPr>
-                <w:color w:val="000000"/>
-                <w:sz w:val="24"/>
-                <w:szCs w:val="24"/>
-              </w:rPr>
-            </w:pPr>
-          </w:p>
-        </w:tc>
-        <w:tc>
-          <w:tcPr>
-            <w:tcW w:w="825" w:type="dxa"/>
           </w:tcPr>
           <w:p>
             <w:pPr>
@@ -15189,48 +14945,45 @@
                 <w:sz w:val="24"/>
                 <w:szCs w:val="24"/>
               </w:rPr>
-              <w:t>7</w:t>
-            </w:r>
-          </w:p>
-        </w:tc>
-        <w:tc>
-          <w:tcPr>
-            <w:tcW w:w="1726" w:type="dxa"/>
-          </w:tcPr>
-          <w:p>
-            <w:pPr>
-              <w:rPr>
-                <w:b/>
-                <w:color w:val="000000"/>
-                <w:sz w:val="24"/>
-                <w:szCs w:val="24"/>
-              </w:rPr>
-            </w:pPr>
-            <w:proofErr w:type="spellStart"/>
-            <w:r>
-              <w:rPr>
-                <w:b/>
-                <w:sz w:val="24"/>
-                <w:szCs w:val="24"/>
-              </w:rPr>
-              <w:t>Araccelli</w:t>
-            </w:r>
-            <w:proofErr w:type="spellEnd"/>
-            <w:r>
-              <w:rPr>
-                <w:b/>
-                <w:sz w:val="24"/>
-                <w:szCs w:val="24"/>
-              </w:rPr>
-              <w:t xml:space="preserve"> Zevallos</w:t>
-            </w:r>
-          </w:p>
-        </w:tc>
-      </w:tr>
-      <w:tr>
-        <w:tc>
-          <w:tcPr>
-            <w:tcW w:w="693" w:type="dxa"/>
+              <w:t>En cierre</w:t>
+            </w:r>
+          </w:p>
+        </w:tc>
+        <w:tc>
+          <w:tcPr>
+            <w:tcW w:w="3465" w:type="dxa"/>
+          </w:tcPr>
+          <w:p>
+            <w:pPr>
+              <w:pStyle w:val="NormalWeb"/>
+              <w:spacing w:before="0" w:beforeAutospacing="0" w:after="160" w:afterAutospacing="0"/>
+            </w:pPr>
+            <w:r>
+              <w:rPr>
+                <w:rFonts w:ascii="Calibri" w:hAnsi="Calibri" w:cs="Calibri"/>
+                <w:color w:val="000000"/>
+              </w:rPr>
+              <w:t>Entrada: RFC en estado Clasificado (E8).</w:t>
+            </w:r>
+          </w:p>
+          <w:p>
+            <w:pPr>
+              <w:rPr>
+                <w:sz w:val="24"/>
+                <w:szCs w:val="24"/>
+              </w:rPr>
+            </w:pPr>
+            <w:r>
+              <w:rPr>
+                <w:color w:val="000000"/>
+              </w:rPr>
+              <w:t>Proceso: Evaluación de los impactos y riesgos de la RFC.</w:t>
+            </w:r>
+          </w:p>
+        </w:tc>
+        <w:tc>
+          <w:tcPr>
+            <w:tcW w:w="825" w:type="dxa"/>
           </w:tcPr>
           <w:p>
             <w:pPr>
@@ -15254,13 +15007,38 @@
                 <w:sz w:val="24"/>
                 <w:szCs w:val="24"/>
               </w:rPr>
-              <w:t>E22</w:t>
-            </w:r>
-          </w:p>
-        </w:tc>
-        <w:tc>
-          <w:tcPr>
-            <w:tcW w:w="1920" w:type="dxa"/>
+              <w:t>8</w:t>
+            </w:r>
+          </w:p>
+        </w:tc>
+        <w:tc>
+          <w:tcPr>
+            <w:tcW w:w="1726" w:type="dxa"/>
+          </w:tcPr>
+          <w:p>
+            <w:pPr>
+              <w:rPr>
+                <w:b/>
+                <w:color w:val="000000"/>
+                <w:sz w:val="24"/>
+                <w:szCs w:val="24"/>
+              </w:rPr>
+            </w:pPr>
+            <w:r>
+              <w:rPr>
+                <w:b/>
+                <w:sz w:val="24"/>
+                <w:szCs w:val="24"/>
+              </w:rPr>
+              <w:t>Araccelli Zevallos</w:t>
+            </w:r>
+          </w:p>
+        </w:tc>
+      </w:tr>
+      <w:tr>
+        <w:tc>
+          <w:tcPr>
+            <w:tcW w:w="693" w:type="dxa"/>
           </w:tcPr>
           <w:p>
             <w:pPr>
@@ -15284,26 +15062,13 @@
                 <w:sz w:val="24"/>
                 <w:szCs w:val="24"/>
               </w:rPr>
-              <w:t>En cierre</w:t>
-            </w:r>
-          </w:p>
-        </w:tc>
-        <w:tc>
-          <w:tcPr>
-            <w:tcW w:w="3465" w:type="dxa"/>
-          </w:tcPr>
-          <w:p>
-            <w:pPr>
-              <w:rPr>
-                <w:sz w:val="24"/>
-                <w:szCs w:val="24"/>
-              </w:rPr>
-            </w:pPr>
-          </w:p>
-        </w:tc>
-        <w:tc>
-          <w:tcPr>
-            <w:tcW w:w="825" w:type="dxa"/>
+              <w:t>E23</w:t>
+            </w:r>
+          </w:p>
+        </w:tc>
+        <w:tc>
+          <w:tcPr>
+            <w:tcW w:w="1920" w:type="dxa"/>
           </w:tcPr>
           <w:p>
             <w:pPr>
@@ -15327,48 +15092,13 @@
                 <w:sz w:val="24"/>
                 <w:szCs w:val="24"/>
               </w:rPr>
-              <w:t>8</w:t>
-            </w:r>
-          </w:p>
-        </w:tc>
-        <w:tc>
-          <w:tcPr>
-            <w:tcW w:w="1726" w:type="dxa"/>
-          </w:tcPr>
-          <w:p>
-            <w:pPr>
-              <w:rPr>
-                <w:b/>
-                <w:color w:val="000000"/>
-                <w:sz w:val="24"/>
-                <w:szCs w:val="24"/>
-              </w:rPr>
-            </w:pPr>
-            <w:proofErr w:type="spellStart"/>
-            <w:r>
-              <w:rPr>
-                <w:b/>
-                <w:sz w:val="24"/>
-                <w:szCs w:val="24"/>
-              </w:rPr>
-              <w:t>Araccelli</w:t>
-            </w:r>
-            <w:proofErr w:type="spellEnd"/>
-            <w:r>
-              <w:rPr>
-                <w:b/>
-                <w:sz w:val="24"/>
-                <w:szCs w:val="24"/>
-              </w:rPr>
-              <w:t xml:space="preserve"> Zevallos</w:t>
-            </w:r>
-          </w:p>
-        </w:tc>
-      </w:tr>
-      <w:tr>
-        <w:tc>
-          <w:tcPr>
-            <w:tcW w:w="693" w:type="dxa"/>
+              <w:t>Cerrado</w:t>
+            </w:r>
+          </w:p>
+        </w:tc>
+        <w:tc>
+          <w:tcPr>
+            <w:tcW w:w="3465" w:type="dxa"/>
           </w:tcPr>
           <w:p>
             <w:pPr>
@@ -15380,25 +15110,22 @@
                 <w:between w:val="nil"/>
               </w:pBdr>
               <w:rPr>
-                <w:b/>
-                <w:color w:val="000000"/>
-                <w:sz w:val="24"/>
-                <w:szCs w:val="24"/>
-              </w:rPr>
-            </w:pPr>
-            <w:r>
-              <w:rPr>
-                <w:b/>
-                <w:sz w:val="24"/>
-                <w:szCs w:val="24"/>
-              </w:rPr>
-              <w:t>E23</w:t>
-            </w:r>
-          </w:p>
-        </w:tc>
-        <w:tc>
-          <w:tcPr>
-            <w:tcW w:w="1920" w:type="dxa"/>
+                <w:color w:val="000000"/>
+                <w:sz w:val="24"/>
+                <w:szCs w:val="24"/>
+              </w:rPr>
+            </w:pPr>
+            <w:r>
+              <w:rPr>
+                <w:color w:val="000000"/>
+              </w:rPr>
+              <w:t>RFC evaluada por impactos y riesgos.</w:t>
+            </w:r>
+          </w:p>
+        </w:tc>
+        <w:tc>
+          <w:tcPr>
+            <w:tcW w:w="825" w:type="dxa"/>
           </w:tcPr>
           <w:p>
             <w:pPr>
@@ -15422,57 +15149,6 @@
                 <w:sz w:val="24"/>
                 <w:szCs w:val="24"/>
               </w:rPr>
-              <w:t>Cerrado</w:t>
-            </w:r>
-          </w:p>
-        </w:tc>
-        <w:tc>
-          <w:tcPr>
-            <w:tcW w:w="3465" w:type="dxa"/>
-          </w:tcPr>
-          <w:p>
-            <w:pPr>
-              <w:pBdr>
-                <w:top w:val="nil"/>
-                <w:left w:val="nil"/>
-                <w:bottom w:val="nil"/>
-                <w:right w:val="nil"/>
-                <w:between w:val="nil"/>
-              </w:pBdr>
-              <w:rPr>
-                <w:color w:val="000000"/>
-                <w:sz w:val="24"/>
-                <w:szCs w:val="24"/>
-              </w:rPr>
-            </w:pPr>
-          </w:p>
-        </w:tc>
-        <w:tc>
-          <w:tcPr>
-            <w:tcW w:w="825" w:type="dxa"/>
-          </w:tcPr>
-          <w:p>
-            <w:pPr>
-              <w:pBdr>
-                <w:top w:val="nil"/>
-                <w:left w:val="nil"/>
-                <w:bottom w:val="nil"/>
-                <w:right w:val="nil"/>
-                <w:between w:val="nil"/>
-              </w:pBdr>
-              <w:rPr>
-                <w:b/>
-                <w:color w:val="000000"/>
-                <w:sz w:val="24"/>
-                <w:szCs w:val="24"/>
-              </w:rPr>
-            </w:pPr>
-            <w:r>
-              <w:rPr>
-                <w:b/>
-                <w:sz w:val="24"/>
-                <w:szCs w:val="24"/>
-              </w:rPr>
               <w:t>8</w:t>
             </w:r>
           </w:p>
@@ -15490,23 +15166,13 @@
                 <w:szCs w:val="24"/>
               </w:rPr>
             </w:pPr>
-            <w:proofErr w:type="spellStart"/>
-            <w:r>
-              <w:rPr>
-                <w:b/>
-                <w:sz w:val="24"/>
-                <w:szCs w:val="24"/>
-              </w:rPr>
-              <w:t>Araccelli</w:t>
-            </w:r>
-            <w:proofErr w:type="spellEnd"/>
-            <w:r>
-              <w:rPr>
-                <w:b/>
-                <w:sz w:val="24"/>
-                <w:szCs w:val="24"/>
-              </w:rPr>
-              <w:t xml:space="preserve"> Zevallos</w:t>
+            <w:r>
+              <w:rPr>
+                <w:b/>
+                <w:sz w:val="24"/>
+                <w:szCs w:val="24"/>
+              </w:rPr>
+              <w:t>Araccelli Zevallos</w:t>
             </w:r>
           </w:p>
         </w:tc>
@@ -15991,25 +15657,7 @@
                 <w:color w:val="000000"/>
                 <w:highlight w:val="yellow"/>
               </w:rPr>
-              <w:t>Autor (</w:t>
-            </w:r>
-            <w:proofErr w:type="spellStart"/>
-            <w:r>
-              <w:rPr>
-                <w:b/>
-                <w:color w:val="000000"/>
-                <w:highlight w:val="yellow"/>
-              </w:rPr>
-              <w:t>Stakeholder</w:t>
-            </w:r>
-            <w:proofErr w:type="spellEnd"/>
-            <w:r>
-              <w:rPr>
-                <w:b/>
-                <w:color w:val="000000"/>
-                <w:highlight w:val="yellow"/>
-              </w:rPr>
-              <w:t>)</w:t>
+              <w:t>Autor (Stakeholder)</w:t>
             </w:r>
           </w:p>
         </w:tc>
@@ -16076,21 +15724,12 @@
                 <w:highlight w:val="yellow"/>
               </w:rPr>
             </w:pPr>
-            <w:proofErr w:type="spellStart"/>
             <w:r>
               <w:rPr>
                 <w:b/>
                 <w:highlight w:val="yellow"/>
               </w:rPr>
-              <w:t>Area</w:t>
-            </w:r>
-            <w:proofErr w:type="spellEnd"/>
-            <w:r>
-              <w:rPr>
-                <w:b/>
-                <w:highlight w:val="yellow"/>
-              </w:rPr>
-              <w:t xml:space="preserve"> del Autor</w:t>
+              <w:t>Area del Autor</w:t>
             </w:r>
           </w:p>
         </w:tc>
@@ -16198,21 +15837,7 @@
               <w:rPr>
                 <w:color w:val="000000"/>
               </w:rPr>
-              <w:t xml:space="preserve">Contiene los motivos, el propósito, los </w:t>
-            </w:r>
-            <w:proofErr w:type="spellStart"/>
-            <w:r>
-              <w:rPr>
-                <w:color w:val="000000"/>
-              </w:rPr>
-              <w:t>items</w:t>
-            </w:r>
-            <w:proofErr w:type="spellEnd"/>
-            <w:r>
-              <w:rPr>
-                <w:color w:val="000000"/>
-              </w:rPr>
-              <w:t xml:space="preserve"> de configuración, los recursos que se van a implementar, el tiempo estimado y el estado.</w:t>
+              <w:t>Contiene los motivos, el propósito, los items de configuración, los recursos que se van a implementar, el tiempo estimado y el estado.</w:t>
             </w:r>
           </w:p>
         </w:tc>
@@ -16254,6 +15879,7 @@
                 <w:color w:val="000000"/>
                 <w:highlight w:val="yellow"/>
               </w:rPr>
+              <w:lastRenderedPageBreak/>
               <w:t>Justificación</w:t>
             </w:r>
           </w:p>
@@ -16475,7 +16101,6 @@
               <w:rPr>
                 <w:b/>
               </w:rPr>
-              <w:lastRenderedPageBreak/>
               <w:t>Fecha de Recepción</w:t>
             </w:r>
           </w:p>
@@ -16513,16 +16138,14 @@
               </w:rPr>
               <w:t xml:space="preserve">Es la fecha en la que se </w:t>
             </w:r>
-            <w:proofErr w:type="spellStart"/>
-            <w:r>
-              <w:rPr>
-                <w:rFonts w:ascii="Times New Roman" w:eastAsia="Times New Roman" w:hAnsi="Times New Roman" w:cs="Times New Roman"/>
-                <w:sz w:val="24"/>
-                <w:szCs w:val="24"/>
-              </w:rPr>
-              <w:t>recepcionó</w:t>
-            </w:r>
-            <w:proofErr w:type="spellEnd"/>
+            <w:r>
+              <w:rPr>
+                <w:rFonts w:ascii="Times New Roman" w:eastAsia="Times New Roman" w:hAnsi="Times New Roman" w:cs="Times New Roman"/>
+                <w:sz w:val="24"/>
+                <w:szCs w:val="24"/>
+              </w:rPr>
+              <w:t>recibió</w:t>
+            </w:r>
             <w:r>
               <w:rPr>
                 <w:rFonts w:ascii="Times New Roman" w:eastAsia="Times New Roman" w:hAnsi="Times New Roman" w:cs="Times New Roman"/>
@@ -17197,25 +16820,7 @@
                 <w:sz w:val="24"/>
                 <w:szCs w:val="24"/>
               </w:rPr>
-              <w:t xml:space="preserve">Es la fecha en la que se terminó de evaluar el RFC y se envió un </w:t>
-            </w:r>
-            <w:proofErr w:type="spellStart"/>
-            <w:r>
-              <w:rPr>
-                <w:rFonts w:ascii="Times New Roman" w:eastAsia="Times New Roman" w:hAnsi="Times New Roman" w:cs="Times New Roman"/>
-                <w:sz w:val="24"/>
-                <w:szCs w:val="24"/>
-              </w:rPr>
-              <w:t>feedback</w:t>
-            </w:r>
-            <w:proofErr w:type="spellEnd"/>
-            <w:r>
-              <w:rPr>
-                <w:rFonts w:ascii="Times New Roman" w:eastAsia="Times New Roman" w:hAnsi="Times New Roman" w:cs="Times New Roman"/>
-                <w:sz w:val="24"/>
-                <w:szCs w:val="24"/>
-              </w:rPr>
-              <w:t>, actualizando el estado.</w:t>
+              <w:t>Es la fecha en la que se terminó de evaluar el RFC y se envió un feedback, actualizando el estado.</w:t>
             </w:r>
           </w:p>
         </w:tc>
@@ -17675,6 +17280,7 @@
                 <w:szCs w:val="24"/>
                 <w:shd w:val="clear" w:color="auto" w:fill="FFFF00"/>
               </w:rPr>
+              <w:lastRenderedPageBreak/>
               <w:t>Id del Sistema</w:t>
             </w:r>
           </w:p>
@@ -17835,29 +17441,7 @@
                 <w:color w:val="000000"/>
                 <w:shd w:val="clear" w:color="auto" w:fill="FFFF00"/>
               </w:rPr>
-              <w:t>Autor (</w:t>
-            </w:r>
-            <w:proofErr w:type="spellStart"/>
-            <w:r>
-              <w:rPr>
-                <w:rFonts w:eastAsia="Times New Roman"/>
-                <w:b/>
-                <w:bCs/>
-                <w:color w:val="000000"/>
-                <w:shd w:val="clear" w:color="auto" w:fill="FFFF00"/>
-              </w:rPr>
-              <w:t>Stakeholder</w:t>
-            </w:r>
-            <w:proofErr w:type="spellEnd"/>
-            <w:r>
-              <w:rPr>
-                <w:rFonts w:eastAsia="Times New Roman"/>
-                <w:b/>
-                <w:bCs/>
-                <w:color w:val="000000"/>
-                <w:shd w:val="clear" w:color="auto" w:fill="FFFF00"/>
-              </w:rPr>
-              <w:t>)</w:t>
+              <w:t>Autor (Stakeholder)</w:t>
             </w:r>
           </w:p>
         </w:tc>
@@ -17938,7 +17522,6 @@
                 <w:color w:val="000000"/>
                 <w:shd w:val="clear" w:color="auto" w:fill="FFFF00"/>
               </w:rPr>
-              <w:lastRenderedPageBreak/>
               <w:t>Descripción:</w:t>
             </w:r>
           </w:p>
@@ -17995,27 +17578,7 @@
                 <w:sz w:val="24"/>
                 <w:szCs w:val="24"/>
               </w:rPr>
-              <w:t>Crear un reporte gráfico estadístico (</w:t>
-            </w:r>
-            <w:proofErr w:type="spellStart"/>
-            <w:r>
-              <w:rPr>
-                <w:rFonts w:ascii="Times New Roman" w:eastAsia="Times New Roman" w:hAnsi="Times New Roman" w:cs="Times New Roman"/>
-                <w:color w:val="000000"/>
-                <w:sz w:val="24"/>
-                <w:szCs w:val="24"/>
-              </w:rPr>
-              <w:t>dashboard</w:t>
-            </w:r>
-            <w:proofErr w:type="spellEnd"/>
-            <w:r>
-              <w:rPr>
-                <w:rFonts w:ascii="Times New Roman" w:eastAsia="Times New Roman" w:hAnsi="Times New Roman" w:cs="Times New Roman"/>
-                <w:color w:val="000000"/>
-                <w:sz w:val="24"/>
-                <w:szCs w:val="24"/>
-              </w:rPr>
-              <w:t>) de los productos de Lambda Store en tiempo real, el cual debe contener la cantidad de productos en stock agrupado por categorías y el histórico de ventas de la semana actual, debe ser accesible desde la vista de gestión del sistema.</w:t>
+              <w:t>Crear un reporte gráfico estadístico (dashboard) de los productos de Lambda Store en tiempo real, el cual debe contener la cantidad de productos en stock agrupado por categorías y el histórico de ventas de la semana actual, debe ser accesible desde la vista de gestión del sistema.</w:t>
             </w:r>
           </w:p>
         </w:tc>
@@ -18497,23 +18060,7 @@
                 <w:b/>
                 <w:highlight w:val="yellow"/>
               </w:rPr>
-              <w:t>Autor (</w:t>
-            </w:r>
-            <w:proofErr w:type="spellStart"/>
-            <w:r>
-              <w:rPr>
-                <w:b/>
-                <w:highlight w:val="yellow"/>
-              </w:rPr>
-              <w:t>Stakeholder</w:t>
-            </w:r>
-            <w:proofErr w:type="spellEnd"/>
-            <w:r>
-              <w:rPr>
-                <w:b/>
-                <w:highlight w:val="yellow"/>
-              </w:rPr>
-              <w:t>)</w:t>
+              <w:t>Autor (Stakeholder)</w:t>
             </w:r>
           </w:p>
         </w:tc>
@@ -18874,29 +18421,7 @@
           <w:sz w:val="28"/>
           <w:szCs w:val="28"/>
         </w:rPr>
-        <w:t xml:space="preserve">Entrega y Gestión de </w:t>
-      </w:r>
-      <w:proofErr w:type="spellStart"/>
-      <w:r>
-        <w:rPr>
-          <w:rFonts w:ascii="Arial" w:eastAsia="Arial" w:hAnsi="Arial" w:cs="Arial"/>
-          <w:b/>
-          <w:color w:val="000000"/>
-          <w:sz w:val="28"/>
-          <w:szCs w:val="28"/>
-        </w:rPr>
-        <w:t>Release</w:t>
-      </w:r>
-      <w:proofErr w:type="spellEnd"/>
-      <w:r>
-        <w:rPr>
-          <w:rFonts w:ascii="Arial" w:eastAsia="Arial" w:hAnsi="Arial" w:cs="Arial"/>
-          <w:b/>
-          <w:color w:val="000000"/>
-          <w:sz w:val="28"/>
-          <w:szCs w:val="28"/>
-        </w:rPr>
-        <w:t xml:space="preserve"> de Software</w:t>
+        <w:t>Entrega y Gestión de Release de Software</w:t>
       </w:r>
     </w:p>
     <w:sectPr>
@@ -18910,7 +18435,7 @@
 </file>
 
 <file path=word/numbering.xml><?xml version="1.0" encoding="utf-8"?>
-<w:numbering xmlns:wpc="http://schemas.microsoft.com/office/word/2010/wordprocessingCanvas" xmlns:cx="http://schemas.microsoft.com/office/drawing/2014/chartex" xmlns:cx1="http://schemas.microsoft.com/office/drawing/2015/9/8/chartex" xmlns:cx2="http://schemas.microsoft.com/office/drawing/2015/10/21/chartex" xmlns:cx3="http://schemas.microsoft.com/office/drawing/2016/5/9/chartex" xmlns:cx4="http://schemas.microsoft.com/office/drawing/2016/5/10/chartex" xmlns:cx5="http://schemas.microsoft.com/office/drawing/2016/5/11/chartex" xmlns:cx6="http://schemas.microsoft.com/office/drawing/2016/5/12/chartex" xmlns:cx7="http://schemas.microsoft.com/office/drawing/2016/5/13/chartex" xmlns:cx8="http://schemas.microsoft.com/office/drawing/2016/5/14/chartex" xmlns:mc="http://schemas.openxmlformats.org/markup-compatibility/2006" xmlns:aink="http://schemas.microsoft.com/office/drawing/2016/ink" xmlns:am3d="http://schemas.microsoft.com/office/drawing/2017/model3d" xmlns:o="urn:schemas-microsoft-com:office:office" xmlns:oel="http://schemas.microsoft.com/office/2019/extlst" xmlns:r="http://schemas.openxmlformats.org/officeDocument/2006/relationships" xmlns:m="http://schemas.openxmlformats.org/officeDocument/2006/math" xmlns:v="urn:schemas-microsoft-com:vml" xmlns:wp14="http://schemas.microsoft.com/office/word/2010/wordprocessingDrawing" xmlns:wp="http://schemas.openxmlformats.org/drawingml/2006/wordprocessingDrawing" xmlns:w10="urn:schemas-microsoft-com:office:word" xmlns:w="http://schemas.openxmlformats.org/wordprocessingml/2006/main" xmlns:w14="http://schemas.microsoft.com/office/word/2010/wordml" xmlns:w15="http://schemas.microsoft.com/office/word/2012/wordml" xmlns:w16cex="http://schemas.microsoft.com/office/word/2018/wordml/cex" xmlns:w16cid="http://schemas.microsoft.com/office/word/2016/wordml/cid" xmlns:w16="http://schemas.microsoft.com/office/word/2018/wordml" xmlns:w16sdtdh="http://schemas.microsoft.com/office/word/2020/wordml/sdtdatahash" xmlns:w16se="http://schemas.microsoft.com/office/word/2015/wordml/symex" xmlns:wpg="http://schemas.microsoft.com/office/word/2010/wordprocessingGroup" xmlns:wpi="http://schemas.microsoft.com/office/word/2010/wordprocessingInk" xmlns:wne="http://schemas.microsoft.com/office/word/2006/wordml" xmlns:wps="http://schemas.microsoft.com/office/word/2010/wordprocessingShape" mc:Ignorable="w14 w15 w16se w16cid w16 w16cex w16sdtdh wp14">
+<w:numbering xmlns:wpc="http://schemas.microsoft.com/office/word/2010/wordprocessingCanvas" xmlns:cx="http://schemas.microsoft.com/office/drawing/2014/chartex" xmlns:cx1="http://schemas.microsoft.com/office/drawing/2015/9/8/chartex" xmlns:cx2="http://schemas.microsoft.com/office/drawing/2015/10/21/chartex" xmlns:cx3="http://schemas.microsoft.com/office/drawing/2016/5/9/chartex" xmlns:cx4="http://schemas.microsoft.com/office/drawing/2016/5/10/chartex" xmlns:cx5="http://schemas.microsoft.com/office/drawing/2016/5/11/chartex" xmlns:cx6="http://schemas.microsoft.com/office/drawing/2016/5/12/chartex" xmlns:cx7="http://schemas.microsoft.com/office/drawing/2016/5/13/chartex" xmlns:cx8="http://schemas.microsoft.com/office/drawing/2016/5/14/chartex" xmlns:mc="http://schemas.openxmlformats.org/markup-compatibility/2006" xmlns:aink="http://schemas.microsoft.com/office/drawing/2016/ink" xmlns:am3d="http://schemas.microsoft.com/office/drawing/2017/model3d" xmlns:o="urn:schemas-microsoft-com:office:office" xmlns:r="http://schemas.openxmlformats.org/officeDocument/2006/relationships" xmlns:m="http://schemas.openxmlformats.org/officeDocument/2006/math" xmlns:v="urn:schemas-microsoft-com:vml" xmlns:wp14="http://schemas.microsoft.com/office/word/2010/wordprocessingDrawing" xmlns:wp="http://schemas.openxmlformats.org/drawingml/2006/wordprocessingDrawing" xmlns:w10="urn:schemas-microsoft-com:office:word" xmlns:w="http://schemas.openxmlformats.org/wordprocessingml/2006/main" xmlns:w14="http://schemas.microsoft.com/office/word/2010/wordml" xmlns:w15="http://schemas.microsoft.com/office/word/2012/wordml" xmlns:w16cex="http://schemas.microsoft.com/office/word/2018/wordml/cex" xmlns:w16cid="http://schemas.microsoft.com/office/word/2016/wordml/cid" xmlns:w16="http://schemas.microsoft.com/office/word/2018/wordml" xmlns:w16sdtdh="http://schemas.microsoft.com/office/word/2020/wordml/sdtdatahash" xmlns:w16se="http://schemas.microsoft.com/office/word/2015/wordml/symex" xmlns:wpg="http://schemas.microsoft.com/office/word/2010/wordprocessingGroup" xmlns:wpi="http://schemas.microsoft.com/office/word/2010/wordprocessingInk" xmlns:wne="http://schemas.microsoft.com/office/word/2006/wordml" xmlns:wps="http://schemas.microsoft.com/office/word/2010/wordprocessingShape" mc:Ignorable="w14 w15 w16se w16cid w16 w16cex w16sdtdh wp14">
   <w:abstractNum w:abstractNumId="0" w15:restartNumberingAfterBreak="0">
     <w:nsid w:val="05DC02F4"/>
     <w:multiLevelType w:val="multilevel"/>
@@ -21554,67 +21079,67 @@
       </w:rPr>
     </w:lvl>
   </w:abstractNum>
-  <w:num w:numId="1" w16cid:durableId="806312170">
+  <w:num w:numId="1">
     <w:abstractNumId w:val="15"/>
   </w:num>
-  <w:num w:numId="2" w16cid:durableId="935558134">
+  <w:num w:numId="2">
     <w:abstractNumId w:val="7"/>
   </w:num>
-  <w:num w:numId="3" w16cid:durableId="174423101">
+  <w:num w:numId="3">
     <w:abstractNumId w:val="10"/>
   </w:num>
-  <w:num w:numId="4" w16cid:durableId="942686572">
+  <w:num w:numId="4">
     <w:abstractNumId w:val="6"/>
   </w:num>
-  <w:num w:numId="5" w16cid:durableId="74129424">
+  <w:num w:numId="5">
     <w:abstractNumId w:val="4"/>
   </w:num>
-  <w:num w:numId="6" w16cid:durableId="412900484">
+  <w:num w:numId="6">
     <w:abstractNumId w:val="9"/>
   </w:num>
-  <w:num w:numId="7" w16cid:durableId="986516119">
+  <w:num w:numId="7">
     <w:abstractNumId w:val="17"/>
   </w:num>
-  <w:num w:numId="8" w16cid:durableId="702830314">
+  <w:num w:numId="8">
     <w:abstractNumId w:val="12"/>
   </w:num>
-  <w:num w:numId="9" w16cid:durableId="1278952697">
+  <w:num w:numId="9">
     <w:abstractNumId w:val="20"/>
   </w:num>
-  <w:num w:numId="10" w16cid:durableId="888610116">
+  <w:num w:numId="10">
     <w:abstractNumId w:val="18"/>
   </w:num>
-  <w:num w:numId="11" w16cid:durableId="1861964470">
+  <w:num w:numId="11">
     <w:abstractNumId w:val="16"/>
   </w:num>
-  <w:num w:numId="12" w16cid:durableId="1541701570">
+  <w:num w:numId="12">
     <w:abstractNumId w:val="0"/>
   </w:num>
-  <w:num w:numId="13" w16cid:durableId="1515076144">
+  <w:num w:numId="13">
     <w:abstractNumId w:val="11"/>
   </w:num>
-  <w:num w:numId="14" w16cid:durableId="1350835095">
+  <w:num w:numId="14">
     <w:abstractNumId w:val="5"/>
   </w:num>
-  <w:num w:numId="15" w16cid:durableId="1624342177">
+  <w:num w:numId="15">
     <w:abstractNumId w:val="1"/>
   </w:num>
-  <w:num w:numId="16" w16cid:durableId="1002589365">
+  <w:num w:numId="16">
     <w:abstractNumId w:val="19"/>
   </w:num>
-  <w:num w:numId="17" w16cid:durableId="624235471">
+  <w:num w:numId="17">
     <w:abstractNumId w:val="8"/>
   </w:num>
-  <w:num w:numId="18" w16cid:durableId="685443461">
+  <w:num w:numId="18">
     <w:abstractNumId w:val="3"/>
   </w:num>
-  <w:num w:numId="19" w16cid:durableId="612790129">
+  <w:num w:numId="19">
     <w:abstractNumId w:val="14"/>
   </w:num>
-  <w:num w:numId="20" w16cid:durableId="60294512">
+  <w:num w:numId="20">
     <w:abstractNumId w:val="2"/>
   </w:num>
-  <w:num w:numId="21" w16cid:durableId="484275520">
+  <w:num w:numId="21">
     <w:abstractNumId w:val="13"/>
   </w:num>
 </w:numbering>

</xml_diff>